<commit_message>
Added small changes to Q3_Doc
</commit_message>
<xml_diff>
--- a/Q3_Doc.docx
+++ b/Q3_Doc.docx
@@ -1197,7 +1197,12 @@
     </w:p>
     <w:p>
       <w:pPr>
-        <w:rPr/>
+        <w:rPr>
+          <w:rFonts w:ascii="Nunito" w:cs="Nunito" w:eastAsia="Nunito" w:hAnsi="Nunito"/>
+          <w:color w:val="ffffff"/>
+          <w:sz w:val="27"/>
+          <w:szCs w:val="27"/>
+        </w:rPr>
       </w:pPr>
       <w:r>
         <w:rPr>
@@ -1205,6 +1210,86 @@
         </w:rPr>
         <w:t xml:space="preserve">}</w:t>
       </w:r>
+      <w:r>
+        <w:rPr>
+          <w:rFonts w:ascii="Nunito" w:cs="Nunito" w:eastAsia="Nunito" w:hAnsi="Nunito"/>
+          <w:color w:val="ffffff"/>
+          <w:sz w:val="27"/>
+          <w:szCs w:val="27"/>
+          <w:rtl w:val="0"/>
+        </w:rPr>
+        <w:t xml:space="preserve">al’s and Prim’s algorithms.</w:t>
+      </w:r>
+    </w:p>
+    <w:p>
+      <w:pPr>
+        <w:numPr>
+          <w:ilvl w:val="0"/>
+          <w:numId w:val="1"/>
+        </w:numPr>
+        <w:pBdr>
+          <w:top w:color="auto" w:space="0" w:sz="0" w:val="none"/>
+          <w:bottom w:color="auto" w:space="0" w:sz="0" w:val="none"/>
+          <w:right w:color="auto" w:space="0" w:sz="0" w:val="none"/>
+          <w:between w:color="auto" w:space="0" w:sz="0" w:val="none"/>
+        </w:pBdr>
+        <w:shd w:fill="131417" w:val="clear"/>
+        <w:spacing w:after="360" w:line="379.20000000000005" w:lineRule="auto"/>
+        <w:ind w:left="1080" w:hanging="360"/>
+      </w:pPr>
+      <w:r>
+        <w:rPr>
+          <w:rFonts w:ascii="Nunito" w:cs="Nunito" w:eastAsia="Nunito" w:hAnsi="Nunito"/>
+          <w:color w:val="ffffff"/>
+          <w:sz w:val="27"/>
+          <w:szCs w:val="27"/>
+          <w:rtl w:val="0"/>
+        </w:rPr>
+        <w:t xml:space="preserve">Time Complexity of Boruvka’s algorithm is O(E log V) which is the same as Kruskal’s and Prim’s algorithms.</w:t>
+      </w:r>
+    </w:p>
+    <w:p>
+      <w:pPr>
+        <w:rPr/>
+      </w:pPr>
+      <w:r>
+        <w:rPr>
+          <w:rtl w:val="0"/>
+        </w:rPr>
+      </w:r>
+    </w:p>
+    <w:p>
+      <w:pPr>
+        <w:rPr/>
+      </w:pPr>
+      <w:r>
+        <w:rPr>
+          <w:rFonts w:ascii="Nunito" w:cs="Nunito" w:eastAsia="Nunito" w:hAnsi="Nunito"/>
+          <w:b w:val="1"/>
+          <w:color w:val="ffffff"/>
+          <w:sz w:val="27"/>
+          <w:szCs w:val="27"/>
+          <w:shd w:fill="131417" w:val="clear"/>
+          <w:rtl w:val="0"/>
+        </w:rPr>
+        <w:t xml:space="preserve">Space complexity:</w:t>
+      </w:r>
+      <w:r>
+        <w:rPr>
+          <w:rFonts w:ascii="Nunito" w:cs="Nunito" w:eastAsia="Nunito" w:hAnsi="Nunito"/>
+          <w:color w:val="ffffff"/>
+          <w:sz w:val="27"/>
+          <w:szCs w:val="27"/>
+          <w:shd w:fill="131417" w:val="clear"/>
+          <w:rtl w:val="0"/>
+        </w:rPr>
+        <w:t xml:space="preserve"> The space complexity of Boruvka’s algorithm is O(V).</w:t>
+      </w:r>
+      <w:r>
+        <w:rPr>
+          <w:rtl w:val="0"/>
+        </w:rPr>
+      </w:r>
     </w:p>
     <w:p>
       <w:pPr>
@@ -1739,6 +1824,51 @@
         <w:rPr/>
       </w:pPr>
       <w:r>
+        <w:rPr/>
+        <w:drawing>
+          <wp:inline distB="114300" distT="114300" distL="114300" distR="114300">
+            <wp:extent cx="3938588" cy="2152337"/>
+            <wp:effectExtent b="0" l="0" r="0" t="0"/>
+            <wp:docPr id="2" name="image2.png"/>
+            <a:graphic>
+              <a:graphicData uri="http://schemas.openxmlformats.org/drawingml/2006/picture">
+                <pic:pic>
+                  <pic:nvPicPr>
+                    <pic:cNvPr id="0" name="image2.png"/>
+                    <pic:cNvPicPr preferRelativeResize="0"/>
+                  </pic:nvPicPr>
+                  <pic:blipFill>
+                    <a:blip r:embed="rId6"/>
+                    <a:srcRect b="0" l="0" r="0" t="0"/>
+                    <a:stretch>
+                      <a:fillRect/>
+                    </a:stretch>
+                  </pic:blipFill>
+                  <pic:spPr>
+                    <a:xfrm>
+                      <a:off x="0" y="0"/>
+                      <a:ext cx="3938588" cy="2152337"/>
+                    </a:xfrm>
+                    <a:prstGeom prst="rect"/>
+                    <a:ln/>
+                  </pic:spPr>
+                </pic:pic>
+              </a:graphicData>
+            </a:graphic>
+          </wp:inline>
+        </w:drawing>
+      </w:r>
+      <w:r>
+        <w:rPr>
+          <w:rtl w:val="0"/>
+        </w:rPr>
+      </w:r>
+    </w:p>
+    <w:p>
+      <w:pPr>
+        <w:rPr/>
+      </w:pPr>
+      <w:r>
         <w:rPr>
           <w:rtl w:val="0"/>
         </w:rPr>
@@ -2549,6 +2679,83 @@
     </w:p>
     <w:p>
       <w:pPr>
+        <w:rPr>
+          <w:rFonts w:ascii="Nunito" w:cs="Nunito" w:eastAsia="Nunito" w:hAnsi="Nunito"/>
+          <w:color w:val="ffffff"/>
+          <w:sz w:val="27"/>
+          <w:szCs w:val="27"/>
+          <w:shd w:fill="131417" w:val="clear"/>
+        </w:rPr>
+      </w:pPr>
+      <w:r>
+        <w:rPr>
+          <w:rFonts w:ascii="Nunito" w:cs="Nunito" w:eastAsia="Nunito" w:hAnsi="Nunito"/>
+          <w:b w:val="1"/>
+          <w:color w:val="ffffff"/>
+          <w:sz w:val="27"/>
+          <w:szCs w:val="27"/>
+          <w:shd w:fill="131417" w:val="clear"/>
+          <w:rtl w:val="0"/>
+        </w:rPr>
+        <w:t xml:space="preserve">Time Complexity: </w:t>
+      </w:r>
+      <w:r>
+        <w:rPr>
+          <w:rFonts w:ascii="Nunito" w:cs="Nunito" w:eastAsia="Nunito" w:hAnsi="Nunito"/>
+          <w:color w:val="ffffff"/>
+          <w:sz w:val="27"/>
+          <w:szCs w:val="27"/>
+          <w:shd w:fill="131417" w:val="clear"/>
+          <w:rtl w:val="0"/>
+        </w:rPr>
+        <w:t xml:space="preserve">The above algorithm mainly calls DFS, DFS takes O(V+E) for a graph represented using an adjacency list. </w:t>
+      </w:r>
+    </w:p>
+    <w:p>
+      <w:pPr>
+        <w:rPr/>
+      </w:pPr>
+      <w:r>
+        <w:rPr>
+          <w:rFonts w:ascii="Nunito" w:cs="Nunito" w:eastAsia="Nunito" w:hAnsi="Nunito"/>
+          <w:b w:val="1"/>
+          <w:color w:val="ffffff"/>
+          <w:sz w:val="27"/>
+          <w:szCs w:val="27"/>
+          <w:shd w:fill="131417" w:val="clear"/>
+          <w:rtl w:val="0"/>
+        </w:rPr>
+        <w:t xml:space="preserve">Auxiliary Space: </w:t>
+      </w:r>
+      <w:r>
+        <w:rPr>
+          <w:rFonts w:ascii="Nunito" w:cs="Nunito" w:eastAsia="Nunito" w:hAnsi="Nunito"/>
+          <w:color w:val="ffffff"/>
+          <w:sz w:val="27"/>
+          <w:szCs w:val="27"/>
+          <w:shd w:fill="131417" w:val="clear"/>
+          <w:rtl w:val="0"/>
+        </w:rPr>
+        <w:t xml:space="preserve">O(V)</w:t>
+      </w:r>
+      <w:r>
+        <w:rPr>
+          <w:rtl w:val="0"/>
+        </w:rPr>
+      </w:r>
+    </w:p>
+    <w:p>
+      <w:pPr>
+        <w:rPr/>
+      </w:pPr>
+      <w:r>
+        <w:rPr>
+          <w:rtl w:val="0"/>
+        </w:rPr>
+      </w:r>
+    </w:p>
+    <w:p>
+      <w:pPr>
         <w:rPr/>
       </w:pPr>
       <w:r>
@@ -2618,149 +2825,563 @@
         <w:rPr>
           <w:rtl w:val="0"/>
         </w:rPr>
-        <w:t xml:space="preserve">public class TarjanSCC {</w:t>
-      </w:r>
-    </w:p>
-    <w:p>
-      <w:pPr>
-        <w:rPr/>
-      </w:pPr>
-      <w:r>
-        <w:rPr>
-          <w:rtl w:val="0"/>
-        </w:rPr>
-        <w:t xml:space="preserve">    private static int index = 0;</w:t>
-      </w:r>
-    </w:p>
-    <w:p>
-      <w:pPr>
-        <w:rPr/>
-      </w:pPr>
-      <w:r>
-        <w:rPr>
-          <w:rtl w:val="0"/>
-        </w:rPr>
-        <w:t xml:space="preserve">    private static Stack&lt;Integer&gt; stack = new Stack&lt;&gt;();</w:t>
-      </w:r>
-    </w:p>
-    <w:p>
-      <w:pPr>
-        <w:rPr/>
-      </w:pPr>
-      <w:r>
-        <w:rPr>
-          <w:rtl w:val="0"/>
-        </w:rPr>
-        <w:t xml:space="preserve">    private List&lt;List&lt;Integer&gt;&gt; graph; // Remove static keyword</w:t>
-      </w:r>
-    </w:p>
-    <w:p>
-      <w:pPr>
-        <w:rPr/>
-      </w:pPr>
-      <w:r>
-        <w:rPr>
-          <w:rtl w:val="0"/>
-        </w:rPr>
-        <w:t xml:space="preserve">    private static int[] indices, lowLink;</w:t>
-      </w:r>
-    </w:p>
-    <w:p>
-      <w:pPr>
-        <w:rPr/>
-      </w:pPr>
-      <w:r>
-        <w:rPr>
-          <w:rtl w:val="0"/>
-        </w:rPr>
-        <w:t xml:space="preserve">    private static boolean[] onStack;</w:t>
-      </w:r>
-    </w:p>
-    <w:p>
-      <w:pPr>
-        <w:rPr/>
-      </w:pPr>
-      <w:r>
-        <w:rPr>
-          <w:rtl w:val="0"/>
-        </w:rPr>
-        <w:t xml:space="preserve">    private static List&lt;List&lt;Integer&gt;&gt; sccList = new ArrayList&lt;&gt;();</w:t>
-      </w:r>
-    </w:p>
-    <w:p>
-      <w:pPr>
-        <w:rPr/>
-      </w:pPr>
-      <w:r>
-        <w:rPr>
-          <w:rtl w:val="0"/>
-        </w:rPr>
-      </w:r>
-    </w:p>
-    <w:p>
-      <w:pPr>
-        <w:rPr/>
-      </w:pPr>
-      <w:r>
-        <w:rPr>
-          <w:rtl w:val="0"/>
-        </w:rPr>
-        <w:t xml:space="preserve">    public TarjanSCC(List&lt;List&lt;Integer&gt;&gt; graph) {</w:t>
-      </w:r>
-    </w:p>
-    <w:p>
-      <w:pPr>
-        <w:rPr/>
-      </w:pPr>
-      <w:r>
-        <w:rPr>
-          <w:rtl w:val="0"/>
-        </w:rPr>
-        <w:t xml:space="preserve">        this.graph = graph;</w:t>
-      </w:r>
-    </w:p>
-    <w:p>
-      <w:pPr>
-        <w:rPr/>
-      </w:pPr>
-      <w:r>
-        <w:rPr>
-          <w:rtl w:val="0"/>
-        </w:rPr>
-        <w:t xml:space="preserve">        indices = new int[graph.size()];</w:t>
-      </w:r>
-    </w:p>
-    <w:p>
-      <w:pPr>
-        <w:rPr/>
-      </w:pPr>
-      <w:r>
-        <w:rPr>
-          <w:rtl w:val="0"/>
-        </w:rPr>
-        <w:t xml:space="preserve">        lowLink = new int[graph.size()];</w:t>
-      </w:r>
-    </w:p>
-    <w:p>
-      <w:pPr>
-        <w:rPr/>
-      </w:pPr>
-      <w:r>
-        <w:rPr>
-          <w:rtl w:val="0"/>
-        </w:rPr>
-        <w:t xml:space="preserve">        onStack = new boolean[graph.size()];</w:t>
-      </w:r>
-    </w:p>
-    <w:p>
-      <w:pPr>
-        <w:rPr/>
-      </w:pPr>
-      <w:r>
-        <w:rPr>
-          <w:rtl w:val="0"/>
-        </w:rPr>
-        <w:t xml:space="preserve">        Arrays.fill(indices, -1);</w:t>
+        <w:t xml:space="preserve">public class PerformanceTest {</w:t>
+      </w:r>
+    </w:p>
+    <w:p>
+      <w:pPr>
+        <w:rPr/>
+      </w:pPr>
+      <w:r>
+        <w:rPr>
+          <w:rtl w:val="0"/>
+        </w:rPr>
+        <w:t xml:space="preserve">    // Tarjan's SCC Algorithm</w:t>
+      </w:r>
+    </w:p>
+    <w:p>
+      <w:pPr>
+        <w:rPr/>
+      </w:pPr>
+      <w:r>
+        <w:rPr>
+          <w:rtl w:val="0"/>
+        </w:rPr>
+        <w:t xml:space="preserve">    static class TarjanSCC {</w:t>
+      </w:r>
+    </w:p>
+    <w:p>
+      <w:pPr>
+        <w:rPr/>
+      </w:pPr>
+      <w:r>
+        <w:rPr>
+          <w:rtl w:val="0"/>
+        </w:rPr>
+        <w:t xml:space="preserve">        private static int index = 0;</w:t>
+      </w:r>
+    </w:p>
+    <w:p>
+      <w:pPr>
+        <w:rPr/>
+      </w:pPr>
+      <w:r>
+        <w:rPr>
+          <w:rtl w:val="0"/>
+        </w:rPr>
+        <w:t xml:space="preserve">        private static Stack&lt;Integer&gt; stack = new Stack&lt;&gt;();</w:t>
+      </w:r>
+    </w:p>
+    <w:p>
+      <w:pPr>
+        <w:rPr/>
+      </w:pPr>
+      <w:r>
+        <w:rPr>
+          <w:rtl w:val="0"/>
+        </w:rPr>
+        <w:t xml:space="preserve">        private static List&lt;List&lt;Integer&gt;&gt; graph;</w:t>
+      </w:r>
+    </w:p>
+    <w:p>
+      <w:pPr>
+        <w:rPr/>
+      </w:pPr>
+      <w:r>
+        <w:rPr>
+          <w:rtl w:val="0"/>
+        </w:rPr>
+        <w:t xml:space="preserve">        private static int[] indices, lowLink;</w:t>
+      </w:r>
+    </w:p>
+    <w:p>
+      <w:pPr>
+        <w:rPr/>
+      </w:pPr>
+      <w:r>
+        <w:rPr>
+          <w:rtl w:val="0"/>
+        </w:rPr>
+        <w:t xml:space="preserve">        private static boolean[] onStack;</w:t>
+      </w:r>
+    </w:p>
+    <w:p>
+      <w:pPr>
+        <w:rPr/>
+      </w:pPr>
+      <w:r>
+        <w:rPr>
+          <w:rtl w:val="0"/>
+        </w:rPr>
+        <w:t xml:space="preserve">        private static List&lt;List&lt;Integer&gt;&gt; sccList = new ArrayList&lt;&gt;();</w:t>
+      </w:r>
+    </w:p>
+    <w:p>
+      <w:pPr>
+        <w:rPr/>
+      </w:pPr>
+      <w:r>
+        <w:rPr>
+          <w:rtl w:val="0"/>
+        </w:rPr>
+      </w:r>
+    </w:p>
+    <w:p>
+      <w:pPr>
+        <w:rPr/>
+      </w:pPr>
+      <w:r>
+        <w:rPr>
+          <w:rtl w:val="0"/>
+        </w:rPr>
+        <w:t xml:space="preserve">        public TarjanSCC(List&lt;List&lt;Integer&gt;&gt; graph) {</w:t>
+      </w:r>
+    </w:p>
+    <w:p>
+      <w:pPr>
+        <w:rPr/>
+      </w:pPr>
+      <w:r>
+        <w:rPr>
+          <w:rtl w:val="0"/>
+        </w:rPr>
+        <w:t xml:space="preserve">            TarjanSCC.graph = graph;</w:t>
+      </w:r>
+    </w:p>
+    <w:p>
+      <w:pPr>
+        <w:rPr/>
+      </w:pPr>
+      <w:r>
+        <w:rPr>
+          <w:rtl w:val="0"/>
+        </w:rPr>
+        <w:t xml:space="preserve">            indices = new int[graph.size()];</w:t>
+      </w:r>
+    </w:p>
+    <w:p>
+      <w:pPr>
+        <w:rPr/>
+      </w:pPr>
+      <w:r>
+        <w:rPr>
+          <w:rtl w:val="0"/>
+        </w:rPr>
+        <w:t xml:space="preserve">            lowLink = new int[graph.size()];</w:t>
+      </w:r>
+    </w:p>
+    <w:p>
+      <w:pPr>
+        <w:rPr/>
+      </w:pPr>
+      <w:r>
+        <w:rPr>
+          <w:rtl w:val="0"/>
+        </w:rPr>
+        <w:t xml:space="preserve">            onStack = new boolean[graph.size()];</w:t>
+      </w:r>
+    </w:p>
+    <w:p>
+      <w:pPr>
+        <w:rPr/>
+      </w:pPr>
+      <w:r>
+        <w:rPr>
+          <w:rtl w:val="0"/>
+        </w:rPr>
+        <w:t xml:space="preserve">            Arrays.fill(indices, -1);</w:t>
+      </w:r>
+    </w:p>
+    <w:p>
+      <w:pPr>
+        <w:rPr/>
+      </w:pPr>
+      <w:r>
+        <w:rPr>
+          <w:rtl w:val="0"/>
+        </w:rPr>
+        <w:t xml:space="preserve">        }</w:t>
+      </w:r>
+    </w:p>
+    <w:p>
+      <w:pPr>
+        <w:rPr/>
+      </w:pPr>
+      <w:r>
+        <w:rPr>
+          <w:rtl w:val="0"/>
+        </w:rPr>
+      </w:r>
+    </w:p>
+    <w:p>
+      <w:pPr>
+        <w:rPr/>
+      </w:pPr>
+      <w:r>
+        <w:rPr>
+          <w:rtl w:val="0"/>
+        </w:rPr>
+        <w:t xml:space="preserve">        public List&lt;List&lt;Integer&gt;&gt; findSCC() {</w:t>
+      </w:r>
+    </w:p>
+    <w:p>
+      <w:pPr>
+        <w:rPr/>
+      </w:pPr>
+      <w:r>
+        <w:rPr>
+          <w:rtl w:val="0"/>
+        </w:rPr>
+        <w:t xml:space="preserve">            for (int v = 0; v &lt; graph.size(); v++) {</w:t>
+      </w:r>
+    </w:p>
+    <w:p>
+      <w:pPr>
+        <w:rPr/>
+      </w:pPr>
+      <w:r>
+        <w:rPr>
+          <w:rtl w:val="0"/>
+        </w:rPr>
+        <w:t xml:space="preserve">                if (indices[v] == -1) {</w:t>
+      </w:r>
+    </w:p>
+    <w:p>
+      <w:pPr>
+        <w:rPr/>
+      </w:pPr>
+      <w:r>
+        <w:rPr>
+          <w:rtl w:val="0"/>
+        </w:rPr>
+        <w:t xml:space="preserve">                    strongConnect(v);</w:t>
+      </w:r>
+    </w:p>
+    <w:p>
+      <w:pPr>
+        <w:rPr/>
+      </w:pPr>
+      <w:r>
+        <w:rPr>
+          <w:rtl w:val="0"/>
+        </w:rPr>
+        <w:t xml:space="preserve">                }</w:t>
+      </w:r>
+    </w:p>
+    <w:p>
+      <w:pPr>
+        <w:rPr/>
+      </w:pPr>
+      <w:r>
+        <w:rPr>
+          <w:rtl w:val="0"/>
+        </w:rPr>
+        <w:t xml:space="preserve">            }</w:t>
+      </w:r>
+    </w:p>
+    <w:p>
+      <w:pPr>
+        <w:rPr/>
+      </w:pPr>
+      <w:r>
+        <w:rPr>
+          <w:rtl w:val="0"/>
+        </w:rPr>
+        <w:t xml:space="preserve">            return sccList;</w:t>
+      </w:r>
+    </w:p>
+    <w:p>
+      <w:pPr>
+        <w:rPr/>
+      </w:pPr>
+      <w:r>
+        <w:rPr>
+          <w:rtl w:val="0"/>
+        </w:rPr>
+        <w:t xml:space="preserve">        }</w:t>
+      </w:r>
+    </w:p>
+    <w:p>
+      <w:pPr>
+        <w:rPr/>
+      </w:pPr>
+      <w:r>
+        <w:rPr>
+          <w:rtl w:val="0"/>
+        </w:rPr>
+      </w:r>
+    </w:p>
+    <w:p>
+      <w:pPr>
+        <w:rPr/>
+      </w:pPr>
+      <w:r>
+        <w:rPr>
+          <w:rtl w:val="0"/>
+        </w:rPr>
+        <w:t xml:space="preserve">        private void strongConnect(int v) {</w:t>
+      </w:r>
+    </w:p>
+    <w:p>
+      <w:pPr>
+        <w:rPr/>
+      </w:pPr>
+      <w:r>
+        <w:rPr>
+          <w:rtl w:val="0"/>
+        </w:rPr>
+        <w:t xml:space="preserve">            indices[v] = lowLink[v] = index++;</w:t>
+      </w:r>
+    </w:p>
+    <w:p>
+      <w:pPr>
+        <w:rPr/>
+      </w:pPr>
+      <w:r>
+        <w:rPr>
+          <w:rtl w:val="0"/>
+        </w:rPr>
+        <w:t xml:space="preserve">            stack.push(v);</w:t>
+      </w:r>
+    </w:p>
+    <w:p>
+      <w:pPr>
+        <w:rPr/>
+      </w:pPr>
+      <w:r>
+        <w:rPr>
+          <w:rtl w:val="0"/>
+        </w:rPr>
+        <w:t xml:space="preserve">            onStack[v] = true;</w:t>
+      </w:r>
+    </w:p>
+    <w:p>
+      <w:pPr>
+        <w:rPr/>
+      </w:pPr>
+      <w:r>
+        <w:rPr>
+          <w:rtl w:val="0"/>
+        </w:rPr>
+      </w:r>
+    </w:p>
+    <w:p>
+      <w:pPr>
+        <w:rPr/>
+      </w:pPr>
+      <w:r>
+        <w:rPr>
+          <w:rtl w:val="0"/>
+        </w:rPr>
+        <w:t xml:space="preserve">            for (int w : graph.get(v)) {</w:t>
+      </w:r>
+    </w:p>
+    <w:p>
+      <w:pPr>
+        <w:rPr/>
+      </w:pPr>
+      <w:r>
+        <w:rPr>
+          <w:rtl w:val="0"/>
+        </w:rPr>
+        <w:t xml:space="preserve">                if (indices[w] == -1) {</w:t>
+      </w:r>
+    </w:p>
+    <w:p>
+      <w:pPr>
+        <w:rPr/>
+      </w:pPr>
+      <w:r>
+        <w:rPr>
+          <w:rtl w:val="0"/>
+        </w:rPr>
+        <w:t xml:space="preserve">                    strongConnect(w);</w:t>
+      </w:r>
+    </w:p>
+    <w:p>
+      <w:pPr>
+        <w:rPr/>
+      </w:pPr>
+      <w:r>
+        <w:rPr>
+          <w:rtl w:val="0"/>
+        </w:rPr>
+        <w:t xml:space="preserve">                    lowLink[v] = Math.min(lowLink[v], lowLink[w]);</w:t>
+      </w:r>
+    </w:p>
+    <w:p>
+      <w:pPr>
+        <w:rPr/>
+      </w:pPr>
+      <w:r>
+        <w:rPr>
+          <w:rtl w:val="0"/>
+        </w:rPr>
+        <w:t xml:space="preserve">                } else if (onStack[w]) {</w:t>
+      </w:r>
+    </w:p>
+    <w:p>
+      <w:pPr>
+        <w:rPr/>
+      </w:pPr>
+      <w:r>
+        <w:rPr>
+          <w:rtl w:val="0"/>
+        </w:rPr>
+        <w:t xml:space="preserve">                    lowLink[v] = Math.min(lowLink[v], indices[w]);</w:t>
+      </w:r>
+    </w:p>
+    <w:p>
+      <w:pPr>
+        <w:rPr/>
+      </w:pPr>
+      <w:r>
+        <w:rPr>
+          <w:rtl w:val="0"/>
+        </w:rPr>
+        <w:t xml:space="preserve">                }</w:t>
+      </w:r>
+    </w:p>
+    <w:p>
+      <w:pPr>
+        <w:rPr/>
+      </w:pPr>
+      <w:r>
+        <w:rPr>
+          <w:rtl w:val="0"/>
+        </w:rPr>
+        <w:t xml:space="preserve">            }</w:t>
+      </w:r>
+    </w:p>
+    <w:p>
+      <w:pPr>
+        <w:rPr/>
+      </w:pPr>
+      <w:r>
+        <w:rPr>
+          <w:rtl w:val="0"/>
+        </w:rPr>
+      </w:r>
+    </w:p>
+    <w:p>
+      <w:pPr>
+        <w:rPr/>
+      </w:pPr>
+      <w:r>
+        <w:rPr>
+          <w:rtl w:val="0"/>
+        </w:rPr>
+        <w:t xml:space="preserve">            if (lowLink[v] == indices[v]) {</w:t>
+      </w:r>
+    </w:p>
+    <w:p>
+      <w:pPr>
+        <w:rPr/>
+      </w:pPr>
+      <w:r>
+        <w:rPr>
+          <w:rtl w:val="0"/>
+        </w:rPr>
+        <w:t xml:space="preserve">                List&lt;Integer&gt; scc = new ArrayList&lt;&gt;();</w:t>
+      </w:r>
+    </w:p>
+    <w:p>
+      <w:pPr>
+        <w:rPr/>
+      </w:pPr>
+      <w:r>
+        <w:rPr>
+          <w:rtl w:val="0"/>
+        </w:rPr>
+        <w:t xml:space="preserve">                int w;</w:t>
+      </w:r>
+    </w:p>
+    <w:p>
+      <w:pPr>
+        <w:rPr/>
+      </w:pPr>
+      <w:r>
+        <w:rPr>
+          <w:rtl w:val="0"/>
+        </w:rPr>
+        <w:t xml:space="preserve">                do {</w:t>
+      </w:r>
+    </w:p>
+    <w:p>
+      <w:pPr>
+        <w:rPr/>
+      </w:pPr>
+      <w:r>
+        <w:rPr>
+          <w:rtl w:val="0"/>
+        </w:rPr>
+        <w:t xml:space="preserve">                    w = stack.pop();</w:t>
+      </w:r>
+    </w:p>
+    <w:p>
+      <w:pPr>
+        <w:rPr/>
+      </w:pPr>
+      <w:r>
+        <w:rPr>
+          <w:rtl w:val="0"/>
+        </w:rPr>
+        <w:t xml:space="preserve">                    onStack[w] = false;</w:t>
+      </w:r>
+    </w:p>
+    <w:p>
+      <w:pPr>
+        <w:rPr/>
+      </w:pPr>
+      <w:r>
+        <w:rPr>
+          <w:rtl w:val="0"/>
+        </w:rPr>
+        <w:t xml:space="preserve">                    scc.add(w);</w:t>
+      </w:r>
+    </w:p>
+    <w:p>
+      <w:pPr>
+        <w:rPr/>
+      </w:pPr>
+      <w:r>
+        <w:rPr>
+          <w:rtl w:val="0"/>
+        </w:rPr>
+        <w:t xml:space="preserve">                } while (w != v);</w:t>
+      </w:r>
+    </w:p>
+    <w:p>
+      <w:pPr>
+        <w:rPr/>
+      </w:pPr>
+      <w:r>
+        <w:rPr>
+          <w:rtl w:val="0"/>
+        </w:rPr>
+        <w:t xml:space="preserve">                sccList.add(scc);</w:t>
+      </w:r>
+    </w:p>
+    <w:p>
+      <w:pPr>
+        <w:rPr/>
+      </w:pPr>
+      <w:r>
+        <w:rPr>
+          <w:rtl w:val="0"/>
+        </w:rPr>
+        <w:t xml:space="preserve">            }</w:t>
+      </w:r>
+    </w:p>
+    <w:p>
+      <w:pPr>
+        <w:rPr/>
+      </w:pPr>
+      <w:r>
+        <w:rPr>
+          <w:rtl w:val="0"/>
+        </w:rPr>
+        <w:t xml:space="preserve">        }</w:t>
       </w:r>
     </w:p>
     <w:p>
@@ -2792,40 +3413,277 @@
         <w:rPr>
           <w:rtl w:val="0"/>
         </w:rPr>
-        <w:t xml:space="preserve">    public List&lt;List&lt;Integer&gt;&gt; findSCC() {</w:t>
-      </w:r>
-    </w:p>
-    <w:p>
-      <w:pPr>
-        <w:rPr/>
-      </w:pPr>
-      <w:r>
-        <w:rPr>
-          <w:rtl w:val="0"/>
-        </w:rPr>
-        <w:t xml:space="preserve">        for (int v = 0; v &lt; graph.size(); v++) {</w:t>
-      </w:r>
-    </w:p>
-    <w:p>
-      <w:pPr>
-        <w:rPr/>
-      </w:pPr>
-      <w:r>
-        <w:rPr>
-          <w:rtl w:val="0"/>
-        </w:rPr>
-        <w:t xml:space="preserve">            if (indices[v] == -1) {</w:t>
-      </w:r>
-    </w:p>
-    <w:p>
-      <w:pPr>
-        <w:rPr/>
-      </w:pPr>
-      <w:r>
-        <w:rPr>
-          <w:rtl w:val="0"/>
-        </w:rPr>
-        <w:t xml:space="preserve">                strongConnect(v);</w:t>
+        <w:t xml:space="preserve">    // Dijkstra's Algorithm</w:t>
+      </w:r>
+    </w:p>
+    <w:p>
+      <w:pPr>
+        <w:rPr/>
+      </w:pPr>
+      <w:r>
+        <w:rPr>
+          <w:rtl w:val="0"/>
+        </w:rPr>
+        <w:t xml:space="preserve">    static class Dijkstra {</w:t>
+      </w:r>
+    </w:p>
+    <w:p>
+      <w:pPr>
+        <w:rPr/>
+      </w:pPr>
+      <w:r>
+        <w:rPr>
+          <w:rtl w:val="0"/>
+        </w:rPr>
+        <w:t xml:space="preserve">        private static final int INF = Integer.MAX_VALUE;</w:t>
+      </w:r>
+    </w:p>
+    <w:p>
+      <w:pPr>
+        <w:rPr/>
+      </w:pPr>
+      <w:r>
+        <w:rPr>
+          <w:rtl w:val="0"/>
+        </w:rPr>
+      </w:r>
+    </w:p>
+    <w:p>
+      <w:pPr>
+        <w:rPr/>
+      </w:pPr>
+      <w:r>
+        <w:rPr>
+          <w:rtl w:val="0"/>
+        </w:rPr>
+        <w:t xml:space="preserve">        public static int[] dijkstra(List&lt;List&lt;int[]&gt;&gt; graph, int source) {</w:t>
+      </w:r>
+    </w:p>
+    <w:p>
+      <w:pPr>
+        <w:rPr/>
+      </w:pPr>
+      <w:r>
+        <w:rPr>
+          <w:rtl w:val="0"/>
+        </w:rPr>
+        <w:t xml:space="preserve">            int n = graph.size();</w:t>
+      </w:r>
+    </w:p>
+    <w:p>
+      <w:pPr>
+        <w:rPr/>
+      </w:pPr>
+      <w:r>
+        <w:rPr>
+          <w:rtl w:val="0"/>
+        </w:rPr>
+        <w:t xml:space="preserve">            int[] dist = new int[n];</w:t>
+      </w:r>
+    </w:p>
+    <w:p>
+      <w:pPr>
+        <w:rPr/>
+      </w:pPr>
+      <w:r>
+        <w:rPr>
+          <w:rtl w:val="0"/>
+        </w:rPr>
+        <w:t xml:space="preserve">            Arrays.fill(dist, INF);</w:t>
+      </w:r>
+    </w:p>
+    <w:p>
+      <w:pPr>
+        <w:rPr/>
+      </w:pPr>
+      <w:r>
+        <w:rPr>
+          <w:rtl w:val="0"/>
+        </w:rPr>
+        <w:t xml:space="preserve">            dist[source] = 0;</w:t>
+      </w:r>
+    </w:p>
+    <w:p>
+      <w:pPr>
+        <w:rPr/>
+      </w:pPr>
+      <w:r>
+        <w:rPr>
+          <w:rtl w:val="0"/>
+        </w:rPr>
+      </w:r>
+    </w:p>
+    <w:p>
+      <w:pPr>
+        <w:rPr/>
+      </w:pPr>
+      <w:r>
+        <w:rPr>
+          <w:rtl w:val="0"/>
+        </w:rPr>
+        <w:t xml:space="preserve">            PriorityQueue&lt;int[]&gt; pq = new PriorityQueue&lt;&gt;(Comparator.comparingInt(a -&gt; a[1]));</w:t>
+      </w:r>
+    </w:p>
+    <w:p>
+      <w:pPr>
+        <w:rPr/>
+      </w:pPr>
+      <w:r>
+        <w:rPr>
+          <w:rtl w:val="0"/>
+        </w:rPr>
+        <w:t xml:space="preserve">            pq.add(new int[]{source, 0});</w:t>
+      </w:r>
+    </w:p>
+    <w:p>
+      <w:pPr>
+        <w:rPr/>
+      </w:pPr>
+      <w:r>
+        <w:rPr>
+          <w:rtl w:val="0"/>
+        </w:rPr>
+      </w:r>
+    </w:p>
+    <w:p>
+      <w:pPr>
+        <w:rPr/>
+      </w:pPr>
+      <w:r>
+        <w:rPr>
+          <w:rtl w:val="0"/>
+        </w:rPr>
+        <w:t xml:space="preserve">            while (!pq.isEmpty()) {</w:t>
+      </w:r>
+    </w:p>
+    <w:p>
+      <w:pPr>
+        <w:rPr/>
+      </w:pPr>
+      <w:r>
+        <w:rPr>
+          <w:rtl w:val="0"/>
+        </w:rPr>
+        <w:t xml:space="preserve">                int[] curr = pq.poll();</w:t>
+      </w:r>
+    </w:p>
+    <w:p>
+      <w:pPr>
+        <w:rPr/>
+      </w:pPr>
+      <w:r>
+        <w:rPr>
+          <w:rtl w:val="0"/>
+        </w:rPr>
+        <w:t xml:space="preserve">                int u = curr[0], d = curr[1];</w:t>
+      </w:r>
+    </w:p>
+    <w:p>
+      <w:pPr>
+        <w:rPr/>
+      </w:pPr>
+      <w:r>
+        <w:rPr>
+          <w:rtl w:val="0"/>
+        </w:rPr>
+      </w:r>
+    </w:p>
+    <w:p>
+      <w:pPr>
+        <w:rPr/>
+      </w:pPr>
+      <w:r>
+        <w:rPr>
+          <w:rtl w:val="0"/>
+        </w:rPr>
+        <w:t xml:space="preserve">                if (d &gt; dist[u]) continue;</w:t>
+      </w:r>
+    </w:p>
+    <w:p>
+      <w:pPr>
+        <w:rPr/>
+      </w:pPr>
+      <w:r>
+        <w:rPr>
+          <w:rtl w:val="0"/>
+        </w:rPr>
+      </w:r>
+    </w:p>
+    <w:p>
+      <w:pPr>
+        <w:rPr/>
+      </w:pPr>
+      <w:r>
+        <w:rPr>
+          <w:rtl w:val="0"/>
+        </w:rPr>
+        <w:t xml:space="preserve">                for (int[] edge : graph.get(u)) {</w:t>
+      </w:r>
+    </w:p>
+    <w:p>
+      <w:pPr>
+        <w:rPr/>
+      </w:pPr>
+      <w:r>
+        <w:rPr>
+          <w:rtl w:val="0"/>
+        </w:rPr>
+        <w:t xml:space="preserve">                    int v = edge[0], weight = edge[1];</w:t>
+      </w:r>
+    </w:p>
+    <w:p>
+      <w:pPr>
+        <w:rPr/>
+      </w:pPr>
+      <w:r>
+        <w:rPr>
+          <w:rtl w:val="0"/>
+        </w:rPr>
+        <w:t xml:space="preserve">                    if (dist[u] + weight &lt; dist[v]) {</w:t>
+      </w:r>
+    </w:p>
+    <w:p>
+      <w:pPr>
+        <w:rPr/>
+      </w:pPr>
+      <w:r>
+        <w:rPr>
+          <w:rtl w:val="0"/>
+        </w:rPr>
+        <w:t xml:space="preserve">                        dist[v] = dist[u] + weight;</w:t>
+      </w:r>
+    </w:p>
+    <w:p>
+      <w:pPr>
+        <w:rPr/>
+      </w:pPr>
+      <w:r>
+        <w:rPr>
+          <w:rtl w:val="0"/>
+        </w:rPr>
+        <w:t xml:space="preserve">                        pq.add(new int[]{v, dist[v]});</w:t>
+      </w:r>
+    </w:p>
+    <w:p>
+      <w:pPr>
+        <w:rPr/>
+      </w:pPr>
+      <w:r>
+        <w:rPr>
+          <w:rtl w:val="0"/>
+        </w:rPr>
+        <w:t xml:space="preserve">                    }</w:t>
+      </w:r>
+    </w:p>
+    <w:p>
+      <w:pPr>
+        <w:rPr/>
+      </w:pPr>
+      <w:r>
+        <w:rPr>
+          <w:rtl w:val="0"/>
+        </w:rPr>
+        <w:t xml:space="preserve">                }</w:t>
       </w:r>
     </w:p>
     <w:p>
@@ -2847,6 +3705,17 @@
         <w:rPr>
           <w:rtl w:val="0"/>
         </w:rPr>
+        <w:t xml:space="preserve">            return dist;</w:t>
+      </w:r>
+    </w:p>
+    <w:p>
+      <w:pPr>
+        <w:rPr/>
+      </w:pPr>
+      <w:r>
+        <w:rPr>
+          <w:rtl w:val="0"/>
+        </w:rPr>
         <w:t xml:space="preserve">        }</w:t>
       </w:r>
     </w:p>
@@ -2858,17 +3727,6 @@
         <w:rPr>
           <w:rtl w:val="0"/>
         </w:rPr>
-        <w:t xml:space="preserve">        return sccList;</w:t>
-      </w:r>
-    </w:p>
-    <w:p>
-      <w:pPr>
-        <w:rPr/>
-      </w:pPr>
-      <w:r>
-        <w:rPr>
-          <w:rtl w:val="0"/>
-        </w:rPr>
         <w:t xml:space="preserve">    }</w:t>
       </w:r>
     </w:p>
@@ -2890,116 +3748,84 @@
         <w:rPr>
           <w:rtl w:val="0"/>
         </w:rPr>
-        <w:t xml:space="preserve">    private void strongConnect(int v) {</w:t>
-      </w:r>
-    </w:p>
-    <w:p>
-      <w:pPr>
-        <w:rPr/>
-      </w:pPr>
-      <w:r>
-        <w:rPr>
-          <w:rtl w:val="0"/>
-        </w:rPr>
-        <w:t xml:space="preserve">        indices[v] = lowLink[v] = index++;</w:t>
-      </w:r>
-    </w:p>
-    <w:p>
-      <w:pPr>
-        <w:rPr/>
-      </w:pPr>
-      <w:r>
-        <w:rPr>
-          <w:rtl w:val="0"/>
-        </w:rPr>
-        <w:t xml:space="preserve">        stack.push(v);</w:t>
-      </w:r>
-    </w:p>
-    <w:p>
-      <w:pPr>
-        <w:rPr/>
-      </w:pPr>
-      <w:r>
-        <w:rPr>
-          <w:rtl w:val="0"/>
-        </w:rPr>
-        <w:t xml:space="preserve">        onStack[v] = true;</w:t>
-      </w:r>
-    </w:p>
-    <w:p>
-      <w:pPr>
-        <w:rPr/>
-      </w:pPr>
-      <w:r>
-        <w:rPr>
-          <w:rtl w:val="0"/>
-        </w:rPr>
-      </w:r>
-    </w:p>
-    <w:p>
-      <w:pPr>
-        <w:rPr/>
-      </w:pPr>
-      <w:r>
-        <w:rPr>
-          <w:rtl w:val="0"/>
-        </w:rPr>
-        <w:t xml:space="preserve">        for (int w : graph.get(v)) {</w:t>
-      </w:r>
-    </w:p>
-    <w:p>
-      <w:pPr>
-        <w:rPr/>
-      </w:pPr>
-      <w:r>
-        <w:rPr>
-          <w:rtl w:val="0"/>
-        </w:rPr>
-        <w:t xml:space="preserve">            if (indices[w] == -1) {</w:t>
-      </w:r>
-    </w:p>
-    <w:p>
-      <w:pPr>
-        <w:rPr/>
-      </w:pPr>
-      <w:r>
-        <w:rPr>
-          <w:rtl w:val="0"/>
-        </w:rPr>
-        <w:t xml:space="preserve">                strongConnect(w);</w:t>
-      </w:r>
-    </w:p>
-    <w:p>
-      <w:pPr>
-        <w:rPr/>
-      </w:pPr>
-      <w:r>
-        <w:rPr>
-          <w:rtl w:val="0"/>
-        </w:rPr>
-        <w:t xml:space="preserve">                lowLink[v] = Math.min(lowLink[v], lowLink[w]);</w:t>
-      </w:r>
-    </w:p>
-    <w:p>
-      <w:pPr>
-        <w:rPr/>
-      </w:pPr>
-      <w:r>
-        <w:rPr>
-          <w:rtl w:val="0"/>
-        </w:rPr>
-        <w:t xml:space="preserve">            } else if (onStack[w]) {</w:t>
-      </w:r>
-    </w:p>
-    <w:p>
-      <w:pPr>
-        <w:rPr/>
-      </w:pPr>
-      <w:r>
-        <w:rPr>
-          <w:rtl w:val="0"/>
-        </w:rPr>
-        <w:t xml:space="preserve">                lowLink[v] = Math.min(lowLink[v], indices[w]);</w:t>
+        <w:t xml:space="preserve">    // Boruvka's MST Algorithm</w:t>
+      </w:r>
+    </w:p>
+    <w:p>
+      <w:pPr>
+        <w:rPr/>
+      </w:pPr>
+      <w:r>
+        <w:rPr>
+          <w:rtl w:val="0"/>
+        </w:rPr>
+        <w:t xml:space="preserve">    static class Boruvka {</w:t>
+      </w:r>
+    </w:p>
+    <w:p>
+      <w:pPr>
+        <w:rPr/>
+      </w:pPr>
+      <w:r>
+        <w:rPr>
+          <w:rtl w:val="0"/>
+        </w:rPr>
+        <w:t xml:space="preserve">        private static class Edge {</w:t>
+      </w:r>
+    </w:p>
+    <w:p>
+      <w:pPr>
+        <w:rPr/>
+      </w:pPr>
+      <w:r>
+        <w:rPr>
+          <w:rtl w:val="0"/>
+        </w:rPr>
+        <w:t xml:space="preserve">            int u, v, weight;</w:t>
+      </w:r>
+    </w:p>
+    <w:p>
+      <w:pPr>
+        <w:rPr/>
+      </w:pPr>
+      <w:r>
+        <w:rPr>
+          <w:rtl w:val="0"/>
+        </w:rPr>
+        <w:t xml:space="preserve">            Edge(int u, int v, int weight) {</w:t>
+      </w:r>
+    </w:p>
+    <w:p>
+      <w:pPr>
+        <w:rPr/>
+      </w:pPr>
+      <w:r>
+        <w:rPr>
+          <w:rtl w:val="0"/>
+        </w:rPr>
+        <w:t xml:space="preserve">                this.u = u;</w:t>
+      </w:r>
+    </w:p>
+    <w:p>
+      <w:pPr>
+        <w:rPr/>
+      </w:pPr>
+      <w:r>
+        <w:rPr>
+          <w:rtl w:val="0"/>
+        </w:rPr>
+        <w:t xml:space="preserve">                this.v = v;</w:t>
+      </w:r>
+    </w:p>
+    <w:p>
+      <w:pPr>
+        <w:rPr/>
+      </w:pPr>
+      <w:r>
+        <w:rPr>
+          <w:rtl w:val="0"/>
+        </w:rPr>
+        <w:t xml:space="preserve">                this.weight = weight;</w:t>
       </w:r>
     </w:p>
     <w:p>
@@ -3042,95 +3868,430 @@
         <w:rPr>
           <w:rtl w:val="0"/>
         </w:rPr>
-        <w:t xml:space="preserve">        if (lowLink[v] == indices[v]) {</w:t>
-      </w:r>
-    </w:p>
-    <w:p>
-      <w:pPr>
-        <w:rPr/>
-      </w:pPr>
-      <w:r>
-        <w:rPr>
-          <w:rtl w:val="0"/>
-        </w:rPr>
-        <w:t xml:space="preserve">            List&lt;Integer&gt; scc = new ArrayList&lt;&gt;();</w:t>
-      </w:r>
-    </w:p>
-    <w:p>
-      <w:pPr>
-        <w:rPr/>
-      </w:pPr>
-      <w:r>
-        <w:rPr>
-          <w:rtl w:val="0"/>
-        </w:rPr>
-        <w:t xml:space="preserve">            int w;</w:t>
-      </w:r>
-    </w:p>
-    <w:p>
-      <w:pPr>
-        <w:rPr/>
-      </w:pPr>
-      <w:r>
-        <w:rPr>
-          <w:rtl w:val="0"/>
-        </w:rPr>
-        <w:t xml:space="preserve">            do {</w:t>
-      </w:r>
-    </w:p>
-    <w:p>
-      <w:pPr>
-        <w:rPr/>
-      </w:pPr>
-      <w:r>
-        <w:rPr>
-          <w:rtl w:val="0"/>
-        </w:rPr>
-        <w:t xml:space="preserve">                w = stack.pop();</w:t>
-      </w:r>
-    </w:p>
-    <w:p>
-      <w:pPr>
-        <w:rPr/>
-      </w:pPr>
-      <w:r>
-        <w:rPr>
-          <w:rtl w:val="0"/>
-        </w:rPr>
-        <w:t xml:space="preserve">                onStack[w] = false;</w:t>
-      </w:r>
-    </w:p>
-    <w:p>
-      <w:pPr>
-        <w:rPr/>
-      </w:pPr>
-      <w:r>
-        <w:rPr>
-          <w:rtl w:val="0"/>
-        </w:rPr>
-        <w:t xml:space="preserve">                scc.add(w);</w:t>
-      </w:r>
-    </w:p>
-    <w:p>
-      <w:pPr>
-        <w:rPr/>
-      </w:pPr>
-      <w:r>
-        <w:rPr>
-          <w:rtl w:val="0"/>
-        </w:rPr>
-        <w:t xml:space="preserve">            } while (w != v);</w:t>
-      </w:r>
-    </w:p>
-    <w:p>
-      <w:pPr>
-        <w:rPr/>
-      </w:pPr>
-      <w:r>
-        <w:rPr>
-          <w:rtl w:val="0"/>
-        </w:rPr>
-        <w:t xml:space="preserve">            sccList.add(scc);</w:t>
+        <w:t xml:space="preserve">        public static List&lt;Edge&gt; boruvka(List&lt;Edge&gt; edges, int n) {</w:t>
+      </w:r>
+    </w:p>
+    <w:p>
+      <w:pPr>
+        <w:rPr/>
+      </w:pPr>
+      <w:r>
+        <w:rPr>
+          <w:rtl w:val="0"/>
+        </w:rPr>
+        <w:t xml:space="preserve">            UnionFind uf = new UnionFind(n);</w:t>
+      </w:r>
+    </w:p>
+    <w:p>
+      <w:pPr>
+        <w:rPr/>
+      </w:pPr>
+      <w:r>
+        <w:rPr>
+          <w:rtl w:val="0"/>
+        </w:rPr>
+        <w:t xml:space="preserve">            List&lt;Edge&gt; mst = new ArrayList&lt;&gt;();</w:t>
+      </w:r>
+    </w:p>
+    <w:p>
+      <w:pPr>
+        <w:rPr/>
+      </w:pPr>
+      <w:r>
+        <w:rPr>
+          <w:rtl w:val="0"/>
+        </w:rPr>
+        <w:t xml:space="preserve">            int numTrees = n;</w:t>
+      </w:r>
+    </w:p>
+    <w:p>
+      <w:pPr>
+        <w:rPr/>
+      </w:pPr>
+      <w:r>
+        <w:rPr>
+          <w:rtl w:val="0"/>
+        </w:rPr>
+        <w:t xml:space="preserve">            int[] cheapest = new int[n];</w:t>
+      </w:r>
+    </w:p>
+    <w:p>
+      <w:pPr>
+        <w:rPr/>
+      </w:pPr>
+      <w:r>
+        <w:rPr>
+          <w:rtl w:val="0"/>
+        </w:rPr>
+      </w:r>
+    </w:p>
+    <w:p>
+      <w:pPr>
+        <w:rPr/>
+      </w:pPr>
+      <w:r>
+        <w:rPr>
+          <w:rtl w:val="0"/>
+        </w:rPr>
+        <w:t xml:space="preserve">            while (numTrees &gt; 1) {</w:t>
+      </w:r>
+    </w:p>
+    <w:p>
+      <w:pPr>
+        <w:rPr/>
+      </w:pPr>
+      <w:r>
+        <w:rPr>
+          <w:rtl w:val="0"/>
+        </w:rPr>
+        <w:t xml:space="preserve">                Arrays.fill(cheapest, -1);</w:t>
+      </w:r>
+    </w:p>
+    <w:p>
+      <w:pPr>
+        <w:rPr/>
+      </w:pPr>
+      <w:r>
+        <w:rPr>
+          <w:rtl w:val="0"/>
+        </w:rPr>
+      </w:r>
+    </w:p>
+    <w:p>
+      <w:pPr>
+        <w:rPr/>
+      </w:pPr>
+      <w:r>
+        <w:rPr>
+          <w:rtl w:val="0"/>
+        </w:rPr>
+        <w:t xml:space="preserve">                for (int i = 0; i &lt; edges.size(); i++) {</w:t>
+      </w:r>
+    </w:p>
+    <w:p>
+      <w:pPr>
+        <w:rPr/>
+      </w:pPr>
+      <w:r>
+        <w:rPr>
+          <w:rtl w:val="0"/>
+        </w:rPr>
+        <w:t xml:space="preserve">                    Edge edge = edges.get(i);</w:t>
+      </w:r>
+    </w:p>
+    <w:p>
+      <w:pPr>
+        <w:rPr/>
+      </w:pPr>
+      <w:r>
+        <w:rPr>
+          <w:rtl w:val="0"/>
+        </w:rPr>
+        <w:t xml:space="preserve">                    int set1 = uf.find(edge.u);</w:t>
+      </w:r>
+    </w:p>
+    <w:p>
+      <w:pPr>
+        <w:rPr/>
+      </w:pPr>
+      <w:r>
+        <w:rPr>
+          <w:rtl w:val="0"/>
+        </w:rPr>
+        <w:t xml:space="preserve">                    int set2 = uf.find(edge.v);</w:t>
+      </w:r>
+    </w:p>
+    <w:p>
+      <w:pPr>
+        <w:rPr/>
+      </w:pPr>
+      <w:r>
+        <w:rPr>
+          <w:rtl w:val="0"/>
+        </w:rPr>
+      </w:r>
+    </w:p>
+    <w:p>
+      <w:pPr>
+        <w:rPr/>
+      </w:pPr>
+      <w:r>
+        <w:rPr>
+          <w:rtl w:val="0"/>
+        </w:rPr>
+        <w:t xml:space="preserve">                    if (set1 != set2) {</w:t>
+      </w:r>
+    </w:p>
+    <w:p>
+      <w:pPr>
+        <w:rPr/>
+      </w:pPr>
+      <w:r>
+        <w:rPr>
+          <w:rtl w:val="0"/>
+        </w:rPr>
+        <w:t xml:space="preserve">                        if (cheapest[set1] == -1 || edge.weight &lt; edges.get(cheapest[set1]).weight) {</w:t>
+      </w:r>
+    </w:p>
+    <w:p>
+      <w:pPr>
+        <w:rPr/>
+      </w:pPr>
+      <w:r>
+        <w:rPr>
+          <w:rtl w:val="0"/>
+        </w:rPr>
+        <w:t xml:space="preserve">                            cheapest[set1] = i;</w:t>
+      </w:r>
+    </w:p>
+    <w:p>
+      <w:pPr>
+        <w:rPr/>
+      </w:pPr>
+      <w:r>
+        <w:rPr>
+          <w:rtl w:val="0"/>
+        </w:rPr>
+        <w:t xml:space="preserve">                        }</w:t>
+      </w:r>
+    </w:p>
+    <w:p>
+      <w:pPr>
+        <w:rPr/>
+      </w:pPr>
+      <w:r>
+        <w:rPr>
+          <w:rtl w:val="0"/>
+        </w:rPr>
+        <w:t xml:space="preserve">                        if (cheapest[set2] == -1 || edge.weight &lt; edges.get(cheapest[set2]).weight) {</w:t>
+      </w:r>
+    </w:p>
+    <w:p>
+      <w:pPr>
+        <w:rPr/>
+      </w:pPr>
+      <w:r>
+        <w:rPr>
+          <w:rtl w:val="0"/>
+        </w:rPr>
+        <w:t xml:space="preserve">                            cheapest[set2] = i;</w:t>
+      </w:r>
+    </w:p>
+    <w:p>
+      <w:pPr>
+        <w:rPr/>
+      </w:pPr>
+      <w:r>
+        <w:rPr>
+          <w:rtl w:val="0"/>
+        </w:rPr>
+        <w:t xml:space="preserve">                        }</w:t>
+      </w:r>
+    </w:p>
+    <w:p>
+      <w:pPr>
+        <w:rPr/>
+      </w:pPr>
+      <w:r>
+        <w:rPr>
+          <w:rtl w:val="0"/>
+        </w:rPr>
+        <w:t xml:space="preserve">                    }</w:t>
+      </w:r>
+    </w:p>
+    <w:p>
+      <w:pPr>
+        <w:rPr/>
+      </w:pPr>
+      <w:r>
+        <w:rPr>
+          <w:rtl w:val="0"/>
+        </w:rPr>
+        <w:t xml:space="preserve">                }</w:t>
+      </w:r>
+    </w:p>
+    <w:p>
+      <w:pPr>
+        <w:rPr/>
+      </w:pPr>
+      <w:r>
+        <w:rPr>
+          <w:rtl w:val="0"/>
+        </w:rPr>
+      </w:r>
+    </w:p>
+    <w:p>
+      <w:pPr>
+        <w:rPr/>
+      </w:pPr>
+      <w:r>
+        <w:rPr>
+          <w:rtl w:val="0"/>
+        </w:rPr>
+        <w:t xml:space="preserve">                for (int i = 0; i &lt; n; i++) {</w:t>
+      </w:r>
+    </w:p>
+    <w:p>
+      <w:pPr>
+        <w:rPr/>
+      </w:pPr>
+      <w:r>
+        <w:rPr>
+          <w:rtl w:val="0"/>
+        </w:rPr>
+        <w:t xml:space="preserve">                    if (cheapest[i] != -1) {</w:t>
+      </w:r>
+    </w:p>
+    <w:p>
+      <w:pPr>
+        <w:rPr/>
+      </w:pPr>
+      <w:r>
+        <w:rPr>
+          <w:rtl w:val="0"/>
+        </w:rPr>
+        <w:t xml:space="preserve">                        Edge edge = edges.get(cheapest[i]);</w:t>
+      </w:r>
+    </w:p>
+    <w:p>
+      <w:pPr>
+        <w:rPr/>
+      </w:pPr>
+      <w:r>
+        <w:rPr>
+          <w:rtl w:val="0"/>
+        </w:rPr>
+        <w:t xml:space="preserve">                        int set1 = uf.find(edge.u);</w:t>
+      </w:r>
+    </w:p>
+    <w:p>
+      <w:pPr>
+        <w:rPr/>
+      </w:pPr>
+      <w:r>
+        <w:rPr>
+          <w:rtl w:val="0"/>
+        </w:rPr>
+        <w:t xml:space="preserve">                        int set2 = uf.find(edge.v);</w:t>
+      </w:r>
+    </w:p>
+    <w:p>
+      <w:pPr>
+        <w:rPr/>
+      </w:pPr>
+      <w:r>
+        <w:rPr>
+          <w:rtl w:val="0"/>
+        </w:rPr>
+      </w:r>
+    </w:p>
+    <w:p>
+      <w:pPr>
+        <w:rPr/>
+      </w:pPr>
+      <w:r>
+        <w:rPr>
+          <w:rtl w:val="0"/>
+        </w:rPr>
+        <w:t xml:space="preserve">                        if (set1 != set2) {</w:t>
+      </w:r>
+    </w:p>
+    <w:p>
+      <w:pPr>
+        <w:rPr/>
+      </w:pPr>
+      <w:r>
+        <w:rPr>
+          <w:rtl w:val="0"/>
+        </w:rPr>
+        <w:t xml:space="preserve">                            mst.add(edge);</w:t>
+      </w:r>
+    </w:p>
+    <w:p>
+      <w:pPr>
+        <w:rPr/>
+      </w:pPr>
+      <w:r>
+        <w:rPr>
+          <w:rtl w:val="0"/>
+        </w:rPr>
+        <w:t xml:space="preserve">                            uf.union(set1, set2);</w:t>
+      </w:r>
+    </w:p>
+    <w:p>
+      <w:pPr>
+        <w:rPr/>
+      </w:pPr>
+      <w:r>
+        <w:rPr>
+          <w:rtl w:val="0"/>
+        </w:rPr>
+        <w:t xml:space="preserve">                            numTrees--;</w:t>
+      </w:r>
+    </w:p>
+    <w:p>
+      <w:pPr>
+        <w:rPr/>
+      </w:pPr>
+      <w:r>
+        <w:rPr>
+          <w:rtl w:val="0"/>
+        </w:rPr>
+        <w:t xml:space="preserve">                        }</w:t>
+      </w:r>
+    </w:p>
+    <w:p>
+      <w:pPr>
+        <w:rPr/>
+      </w:pPr>
+      <w:r>
+        <w:rPr>
+          <w:rtl w:val="0"/>
+        </w:rPr>
+        <w:t xml:space="preserve">                    }</w:t>
+      </w:r>
+    </w:p>
+    <w:p>
+      <w:pPr>
+        <w:rPr/>
+      </w:pPr>
+      <w:r>
+        <w:rPr>
+          <w:rtl w:val="0"/>
+        </w:rPr>
+        <w:t xml:space="preserve">                }</w:t>
+      </w:r>
+    </w:p>
+    <w:p>
+      <w:pPr>
+        <w:rPr/>
+      </w:pPr>
+      <w:r>
+        <w:rPr>
+          <w:rtl w:val="0"/>
+        </w:rPr>
+        <w:t xml:space="preserve">            }</w:t>
+      </w:r>
+    </w:p>
+    <w:p>
+      <w:pPr>
+        <w:rPr/>
+      </w:pPr>
+      <w:r>
+        <w:rPr>
+          <w:rtl w:val="0"/>
+        </w:rPr>
+      </w:r>
+    </w:p>
+    <w:p>
+      <w:pPr>
+        <w:rPr/>
+      </w:pPr>
+      <w:r>
+        <w:rPr>
+          <w:rtl w:val="0"/>
+        </w:rPr>
+        <w:t xml:space="preserve">            return mst;</w:t>
       </w:r>
     </w:p>
     <w:p>
@@ -3152,6 +4313,376 @@
         <w:rPr>
           <w:rtl w:val="0"/>
         </w:rPr>
+      </w:r>
+    </w:p>
+    <w:p>
+      <w:pPr>
+        <w:rPr/>
+      </w:pPr>
+      <w:r>
+        <w:rPr>
+          <w:rtl w:val="0"/>
+        </w:rPr>
+        <w:t xml:space="preserve">        private static class UnionFind {</w:t>
+      </w:r>
+    </w:p>
+    <w:p>
+      <w:pPr>
+        <w:rPr/>
+      </w:pPr>
+      <w:r>
+        <w:rPr>
+          <w:rtl w:val="0"/>
+        </w:rPr>
+        <w:t xml:space="preserve">            private int[] parent, rank;</w:t>
+      </w:r>
+    </w:p>
+    <w:p>
+      <w:pPr>
+        <w:rPr/>
+      </w:pPr>
+      <w:r>
+        <w:rPr>
+          <w:rtl w:val="0"/>
+        </w:rPr>
+      </w:r>
+    </w:p>
+    <w:p>
+      <w:pPr>
+        <w:rPr/>
+      </w:pPr>
+      <w:r>
+        <w:rPr>
+          <w:rtl w:val="0"/>
+        </w:rPr>
+        <w:t xml:space="preserve">            UnionFind(int size) {</w:t>
+      </w:r>
+    </w:p>
+    <w:p>
+      <w:pPr>
+        <w:rPr/>
+      </w:pPr>
+      <w:r>
+        <w:rPr>
+          <w:rtl w:val="0"/>
+        </w:rPr>
+        <w:t xml:space="preserve">                parent = new int[size];</w:t>
+      </w:r>
+    </w:p>
+    <w:p>
+      <w:pPr>
+        <w:rPr/>
+      </w:pPr>
+      <w:r>
+        <w:rPr>
+          <w:rtl w:val="0"/>
+        </w:rPr>
+        <w:t xml:space="preserve">                rank = new int[size];</w:t>
+      </w:r>
+    </w:p>
+    <w:p>
+      <w:pPr>
+        <w:rPr/>
+      </w:pPr>
+      <w:r>
+        <w:rPr>
+          <w:rtl w:val="0"/>
+        </w:rPr>
+        <w:t xml:space="preserve">                for (int i = 0; i &lt; size; i++) {</w:t>
+      </w:r>
+    </w:p>
+    <w:p>
+      <w:pPr>
+        <w:rPr/>
+      </w:pPr>
+      <w:r>
+        <w:rPr>
+          <w:rtl w:val="0"/>
+        </w:rPr>
+        <w:t xml:space="preserve">                    parent[i] = i;</w:t>
+      </w:r>
+    </w:p>
+    <w:p>
+      <w:pPr>
+        <w:rPr/>
+      </w:pPr>
+      <w:r>
+        <w:rPr>
+          <w:rtl w:val="0"/>
+        </w:rPr>
+        <w:t xml:space="preserve">                }</w:t>
+      </w:r>
+    </w:p>
+    <w:p>
+      <w:pPr>
+        <w:rPr/>
+      </w:pPr>
+      <w:r>
+        <w:rPr>
+          <w:rtl w:val="0"/>
+        </w:rPr>
+        <w:t xml:space="preserve">            }</w:t>
+      </w:r>
+    </w:p>
+    <w:p>
+      <w:pPr>
+        <w:rPr/>
+      </w:pPr>
+      <w:r>
+        <w:rPr>
+          <w:rtl w:val="0"/>
+        </w:rPr>
+      </w:r>
+    </w:p>
+    <w:p>
+      <w:pPr>
+        <w:rPr/>
+      </w:pPr>
+      <w:r>
+        <w:rPr>
+          <w:rtl w:val="0"/>
+        </w:rPr>
+        <w:t xml:space="preserve">            int find(int u) {</w:t>
+      </w:r>
+    </w:p>
+    <w:p>
+      <w:pPr>
+        <w:rPr/>
+      </w:pPr>
+      <w:r>
+        <w:rPr>
+          <w:rtl w:val="0"/>
+        </w:rPr>
+        <w:t xml:space="preserve">                if (parent[u] != u) {</w:t>
+      </w:r>
+    </w:p>
+    <w:p>
+      <w:pPr>
+        <w:rPr/>
+      </w:pPr>
+      <w:r>
+        <w:rPr>
+          <w:rtl w:val="0"/>
+        </w:rPr>
+        <w:t xml:space="preserve">                    parent[u] = find(parent[u]);</w:t>
+      </w:r>
+    </w:p>
+    <w:p>
+      <w:pPr>
+        <w:rPr/>
+      </w:pPr>
+      <w:r>
+        <w:rPr>
+          <w:rtl w:val="0"/>
+        </w:rPr>
+        <w:t xml:space="preserve">                }</w:t>
+      </w:r>
+    </w:p>
+    <w:p>
+      <w:pPr>
+        <w:rPr/>
+      </w:pPr>
+      <w:r>
+        <w:rPr>
+          <w:rtl w:val="0"/>
+        </w:rPr>
+        <w:t xml:space="preserve">                return parent[u];</w:t>
+      </w:r>
+    </w:p>
+    <w:p>
+      <w:pPr>
+        <w:rPr/>
+      </w:pPr>
+      <w:r>
+        <w:rPr>
+          <w:rtl w:val="0"/>
+        </w:rPr>
+        <w:t xml:space="preserve">            }</w:t>
+      </w:r>
+    </w:p>
+    <w:p>
+      <w:pPr>
+        <w:rPr/>
+      </w:pPr>
+      <w:r>
+        <w:rPr>
+          <w:rtl w:val="0"/>
+        </w:rPr>
+      </w:r>
+    </w:p>
+    <w:p>
+      <w:pPr>
+        <w:rPr/>
+      </w:pPr>
+      <w:r>
+        <w:rPr>
+          <w:rtl w:val="0"/>
+        </w:rPr>
+        <w:t xml:space="preserve">            void union(int u, int v) {</w:t>
+      </w:r>
+    </w:p>
+    <w:p>
+      <w:pPr>
+        <w:rPr/>
+      </w:pPr>
+      <w:r>
+        <w:rPr>
+          <w:rtl w:val="0"/>
+        </w:rPr>
+        <w:t xml:space="preserve">                int rootU = find(u);</w:t>
+      </w:r>
+    </w:p>
+    <w:p>
+      <w:pPr>
+        <w:rPr/>
+      </w:pPr>
+      <w:r>
+        <w:rPr>
+          <w:rtl w:val="0"/>
+        </w:rPr>
+        <w:t xml:space="preserve">                int rootV = find(v);</w:t>
+      </w:r>
+    </w:p>
+    <w:p>
+      <w:pPr>
+        <w:rPr/>
+      </w:pPr>
+      <w:r>
+        <w:rPr>
+          <w:rtl w:val="0"/>
+        </w:rPr>
+        <w:t xml:space="preserve">                if (rootU != rootV) {</w:t>
+      </w:r>
+    </w:p>
+    <w:p>
+      <w:pPr>
+        <w:rPr/>
+      </w:pPr>
+      <w:r>
+        <w:rPr>
+          <w:rtl w:val="0"/>
+        </w:rPr>
+        <w:t xml:space="preserve">                    if (rank[rootU] &gt; rank[rootV]) {</w:t>
+      </w:r>
+    </w:p>
+    <w:p>
+      <w:pPr>
+        <w:rPr/>
+      </w:pPr>
+      <w:r>
+        <w:rPr>
+          <w:rtl w:val="0"/>
+        </w:rPr>
+        <w:t xml:space="preserve">                        parent[rootV] = rootU;</w:t>
+      </w:r>
+    </w:p>
+    <w:p>
+      <w:pPr>
+        <w:rPr/>
+      </w:pPr>
+      <w:r>
+        <w:rPr>
+          <w:rtl w:val="0"/>
+        </w:rPr>
+        <w:t xml:space="preserve">                    } else if (rank[rootU] &lt; rank[rootV]) {</w:t>
+      </w:r>
+    </w:p>
+    <w:p>
+      <w:pPr>
+        <w:rPr/>
+      </w:pPr>
+      <w:r>
+        <w:rPr>
+          <w:rtl w:val="0"/>
+        </w:rPr>
+        <w:t xml:space="preserve">                        parent[rootU] = rootV;</w:t>
+      </w:r>
+    </w:p>
+    <w:p>
+      <w:pPr>
+        <w:rPr/>
+      </w:pPr>
+      <w:r>
+        <w:rPr>
+          <w:rtl w:val="0"/>
+        </w:rPr>
+        <w:t xml:space="preserve">                    } else {</w:t>
+      </w:r>
+    </w:p>
+    <w:p>
+      <w:pPr>
+        <w:rPr/>
+      </w:pPr>
+      <w:r>
+        <w:rPr>
+          <w:rtl w:val="0"/>
+        </w:rPr>
+        <w:t xml:space="preserve">                        parent[rootV] = rootU;</w:t>
+      </w:r>
+    </w:p>
+    <w:p>
+      <w:pPr>
+        <w:rPr/>
+      </w:pPr>
+      <w:r>
+        <w:rPr>
+          <w:rtl w:val="0"/>
+        </w:rPr>
+        <w:t xml:space="preserve">                        rank[rootU]++;</w:t>
+      </w:r>
+    </w:p>
+    <w:p>
+      <w:pPr>
+        <w:rPr/>
+      </w:pPr>
+      <w:r>
+        <w:rPr>
+          <w:rtl w:val="0"/>
+        </w:rPr>
+        <w:t xml:space="preserve">                    }</w:t>
+      </w:r>
+    </w:p>
+    <w:p>
+      <w:pPr>
+        <w:rPr/>
+      </w:pPr>
+      <w:r>
+        <w:rPr>
+          <w:rtl w:val="0"/>
+        </w:rPr>
+        <w:t xml:space="preserve">                }</w:t>
+      </w:r>
+    </w:p>
+    <w:p>
+      <w:pPr>
+        <w:rPr/>
+      </w:pPr>
+      <w:r>
+        <w:rPr>
+          <w:rtl w:val="0"/>
+        </w:rPr>
+        <w:t xml:space="preserve">            }</w:t>
+      </w:r>
+    </w:p>
+    <w:p>
+      <w:pPr>
+        <w:rPr/>
+      </w:pPr>
+      <w:r>
+        <w:rPr>
+          <w:rtl w:val="0"/>
+        </w:rPr>
+        <w:t xml:space="preserve">        }</w:t>
+      </w:r>
+    </w:p>
+    <w:p>
+      <w:pPr>
+        <w:rPr/>
+      </w:pPr>
+      <w:r>
+        <w:rPr>
+          <w:rtl w:val="0"/>
+        </w:rPr>
         <w:t xml:space="preserve">    }</w:t>
       </w:r>
     </w:p>
@@ -3173,6 +4704,17 @@
         <w:rPr>
           <w:rtl w:val="0"/>
         </w:rPr>
+        <w:t xml:space="preserve">    // Main method for performance testing</w:t>
+      </w:r>
+    </w:p>
+    <w:p>
+      <w:pPr>
+        <w:rPr/>
+      </w:pPr>
+      <w:r>
+        <w:rPr>
+          <w:rtl w:val="0"/>
+        </w:rPr>
         <w:t xml:space="preserve">    public static void main(String[] args) {</w:t>
       </w:r>
     </w:p>
@@ -3184,18 +4726,18 @@
         <w:rPr>
           <w:rtl w:val="0"/>
         </w:rPr>
-        <w:t xml:space="preserve">        // Test with an example graph</w:t>
-      </w:r>
-    </w:p>
-    <w:p>
-      <w:pPr>
-        <w:rPr/>
-      </w:pPr>
-      <w:r>
-        <w:rPr>
-          <w:rtl w:val="0"/>
-        </w:rPr>
-        <w:t xml:space="preserve">        List&lt;List&lt;Integer&gt;&gt; graph = Arrays.asList(</w:t>
+        <w:t xml:space="preserve">        // Tarjan's SCC Example</w:t>
+      </w:r>
+    </w:p>
+    <w:p>
+      <w:pPr>
+        <w:rPr/>
+      </w:pPr>
+      <w:r>
+        <w:rPr>
+          <w:rtl w:val="0"/>
+        </w:rPr>
+        <w:t xml:space="preserve">        List&lt;List&lt;Integer&gt;&gt; graphSCC = Arrays.asList(</w:t>
       </w:r>
     </w:p>
     <w:p>
@@ -3293,7 +4835,18 @@
         <w:rPr>
           <w:rtl w:val="0"/>
         </w:rPr>
-        <w:t xml:space="preserve">        TarjanSCC tarjan = new TarjanSCC(graph);</w:t>
+        <w:t xml:space="preserve">        long startTime = System.nanoTime();</w:t>
+      </w:r>
+    </w:p>
+    <w:p>
+      <w:pPr>
+        <w:rPr/>
+      </w:pPr>
+      <w:r>
+        <w:rPr>
+          <w:rtl w:val="0"/>
+        </w:rPr>
+        <w:t xml:space="preserve">        TarjanSCC tarjan = new TarjanSCC(graphSCC);</w:t>
       </w:r>
     </w:p>
     <w:p>
@@ -3315,6 +4868,71 @@
         <w:rPr>
           <w:rtl w:val="0"/>
         </w:rPr>
+        <w:t xml:space="preserve">        long endTime = System.nanoTime();</w:t>
+      </w:r>
+    </w:p>
+    <w:p>
+      <w:pPr>
+        <w:rPr/>
+      </w:pPr>
+      <w:r>
+        <w:rPr>
+          <w:rtl w:val="0"/>
+        </w:rPr>
+        <w:t xml:space="preserve">        long duration = endTime - startTime;</w:t>
+      </w:r>
+    </w:p>
+    <w:p>
+      <w:pPr>
+        <w:rPr/>
+      </w:pPr>
+      <w:r>
+        <w:rPr>
+          <w:rtl w:val="0"/>
+        </w:rPr>
+        <w:t xml:space="preserve">        long memoryUsage = (Runtime.getRuntime().totalMemory() - Runtime.getRuntime().freeMemory()) / 1024;</w:t>
+      </w:r>
+    </w:p>
+    <w:p>
+      <w:pPr>
+        <w:rPr/>
+      </w:pPr>
+      <w:r>
+        <w:rPr>
+          <w:rtl w:val="0"/>
+        </w:rPr>
+      </w:r>
+    </w:p>
+    <w:p>
+      <w:pPr>
+        <w:rPr/>
+      </w:pPr>
+      <w:r>
+        <w:rPr>
+          <w:rtl w:val="0"/>
+        </w:rPr>
+        <w:t xml:space="preserve">        System.out.println("Tarjan's SCC Execution Time: " + (duration / 1_000_000) + " ms");</w:t>
+      </w:r>
+    </w:p>
+    <w:p>
+      <w:pPr>
+        <w:rPr/>
+      </w:pPr>
+      <w:r>
+        <w:rPr>
+          <w:rtl w:val="0"/>
+        </w:rPr>
+        <w:t xml:space="preserve">        System.out.println("Tarjan's SCC Memory Usage: " + memoryUsage + " KB");</w:t>
+      </w:r>
+    </w:p>
+    <w:p>
+      <w:pPr>
+        <w:rPr/>
+      </w:pPr>
+      <w:r>
+        <w:rPr>
+          <w:rtl w:val="0"/>
+        </w:rPr>
         <w:t xml:space="preserve">        System.out.println("SCCs: " + sccs);</w:t>
       </w:r>
     </w:p>
@@ -3326,6 +4944,462 @@
         <w:rPr>
           <w:rtl w:val="0"/>
         </w:rPr>
+        <w:t xml:space="preserve">        System.out.println("=========================================");</w:t>
+      </w:r>
+    </w:p>
+    <w:p>
+      <w:pPr>
+        <w:rPr/>
+      </w:pPr>
+      <w:r>
+        <w:rPr>
+          <w:rtl w:val="0"/>
+        </w:rPr>
+      </w:r>
+    </w:p>
+    <w:p>
+      <w:pPr>
+        <w:rPr/>
+      </w:pPr>
+      <w:r>
+        <w:rPr>
+          <w:rtl w:val="0"/>
+        </w:rPr>
+        <w:t xml:space="preserve">        // Dijkstra's Algorithm Example</w:t>
+      </w:r>
+    </w:p>
+    <w:p>
+      <w:pPr>
+        <w:rPr/>
+      </w:pPr>
+      <w:r>
+        <w:rPr>
+          <w:rtl w:val="0"/>
+        </w:rPr>
+        <w:t xml:space="preserve">        List&lt;List&lt;int[]&gt;&gt; graphDijkstra = Arrays.asList(</w:t>
+      </w:r>
+    </w:p>
+    <w:p>
+      <w:pPr>
+        <w:rPr/>
+      </w:pPr>
+      <w:r>
+        <w:rPr>
+          <w:rtl w:val="0"/>
+        </w:rPr>
+        <w:t xml:space="preserve">            Arrays.asList(new int[]{1, 4}, new int[]{2, 1}),</w:t>
+      </w:r>
+    </w:p>
+    <w:p>
+      <w:pPr>
+        <w:rPr/>
+      </w:pPr>
+      <w:r>
+        <w:rPr>
+          <w:rtl w:val="0"/>
+        </w:rPr>
+        <w:t xml:space="preserve">            Arrays.asList(new int[]{2, 2}),</w:t>
+      </w:r>
+    </w:p>
+    <w:p>
+      <w:pPr>
+        <w:rPr/>
+      </w:pPr>
+      <w:r>
+        <w:rPr>
+          <w:rtl w:val="0"/>
+        </w:rPr>
+        <w:t xml:space="preserve">            Arrays.asList(new int[]{3, 5}),</w:t>
+      </w:r>
+    </w:p>
+    <w:p>
+      <w:pPr>
+        <w:rPr/>
+      </w:pPr>
+      <w:r>
+        <w:rPr>
+          <w:rtl w:val="0"/>
+        </w:rPr>
+        <w:t xml:space="preserve">            Arrays.asList()</w:t>
+      </w:r>
+    </w:p>
+    <w:p>
+      <w:pPr>
+        <w:rPr/>
+      </w:pPr>
+      <w:r>
+        <w:rPr>
+          <w:rtl w:val="0"/>
+        </w:rPr>
+        <w:t xml:space="preserve">        );</w:t>
+      </w:r>
+    </w:p>
+    <w:p>
+      <w:pPr>
+        <w:rPr/>
+      </w:pPr>
+      <w:r>
+        <w:rPr>
+          <w:rtl w:val="0"/>
+        </w:rPr>
+      </w:r>
+    </w:p>
+    <w:p>
+      <w:pPr>
+        <w:rPr/>
+      </w:pPr>
+      <w:r>
+        <w:rPr>
+          <w:rtl w:val="0"/>
+        </w:rPr>
+        <w:t xml:space="preserve">        startTime = System.nanoTime();</w:t>
+      </w:r>
+    </w:p>
+    <w:p>
+      <w:pPr>
+        <w:rPr/>
+      </w:pPr>
+      <w:r>
+        <w:rPr>
+          <w:rtl w:val="0"/>
+        </w:rPr>
+        <w:t xml:space="preserve">        int[] dist = Dijkstra.dijkstra(graphDijkstra, 0);</w:t>
+      </w:r>
+    </w:p>
+    <w:p>
+      <w:pPr>
+        <w:rPr/>
+      </w:pPr>
+      <w:r>
+        <w:rPr>
+          <w:rtl w:val="0"/>
+        </w:rPr>
+        <w:t xml:space="preserve">        endTime = System.nanoTime();</w:t>
+      </w:r>
+    </w:p>
+    <w:p>
+      <w:pPr>
+        <w:rPr/>
+      </w:pPr>
+      <w:r>
+        <w:rPr>
+          <w:rtl w:val="0"/>
+        </w:rPr>
+        <w:t xml:space="preserve">        duration = endTime - startTime;</w:t>
+      </w:r>
+    </w:p>
+    <w:p>
+      <w:pPr>
+        <w:rPr/>
+      </w:pPr>
+      <w:r>
+        <w:rPr>
+          <w:rtl w:val="0"/>
+        </w:rPr>
+        <w:t xml:space="preserve">        memoryUsage = (Runtime.getRuntime().totalMemory() - Runtime.getRuntime().freeMemory()) / 1024;</w:t>
+      </w:r>
+    </w:p>
+    <w:p>
+      <w:pPr>
+        <w:rPr/>
+      </w:pPr>
+      <w:r>
+        <w:rPr>
+          <w:rtl w:val="0"/>
+        </w:rPr>
+      </w:r>
+    </w:p>
+    <w:p>
+      <w:pPr>
+        <w:rPr/>
+      </w:pPr>
+      <w:r>
+        <w:rPr>
+          <w:rtl w:val="0"/>
+        </w:rPr>
+        <w:t xml:space="preserve">        System.out.println("Dijkstra's Algorithm Execution Time: " + (duration / 1_000_000) + " ms");</w:t>
+      </w:r>
+    </w:p>
+    <w:p>
+      <w:pPr>
+        <w:rPr/>
+      </w:pPr>
+      <w:r>
+        <w:rPr>
+          <w:rtl w:val="0"/>
+        </w:rPr>
+        <w:t xml:space="preserve">        System.out.println("Dijkstra's Algorithm Memory Usage: " + memoryUsage + " KB");</w:t>
+      </w:r>
+    </w:p>
+    <w:p>
+      <w:pPr>
+        <w:rPr/>
+      </w:pPr>
+      <w:r>
+        <w:rPr>
+          <w:rtl w:val="0"/>
+        </w:rPr>
+        <w:t xml:space="preserve">        System.out.println("Distances from source 0: " + Arrays.toString(dist));</w:t>
+      </w:r>
+    </w:p>
+    <w:p>
+      <w:pPr>
+        <w:rPr/>
+      </w:pPr>
+      <w:r>
+        <w:rPr>
+          <w:rtl w:val="0"/>
+        </w:rPr>
+        <w:t xml:space="preserve">        System.out.println("=========================================");</w:t>
+      </w:r>
+    </w:p>
+    <w:p>
+      <w:pPr>
+        <w:rPr/>
+      </w:pPr>
+      <w:r>
+        <w:rPr>
+          <w:rtl w:val="0"/>
+        </w:rPr>
+      </w:r>
+    </w:p>
+    <w:p>
+      <w:pPr>
+        <w:rPr/>
+      </w:pPr>
+      <w:r>
+        <w:rPr>
+          <w:rtl w:val="0"/>
+        </w:rPr>
+        <w:t xml:space="preserve">        // Boruvka's MST Example</w:t>
+      </w:r>
+    </w:p>
+    <w:p>
+      <w:pPr>
+        <w:rPr/>
+      </w:pPr>
+      <w:r>
+        <w:rPr>
+          <w:rtl w:val="0"/>
+        </w:rPr>
+        <w:t xml:space="preserve">        List&lt;Boruvka.Edge&gt; edges = Arrays.asList(</w:t>
+      </w:r>
+    </w:p>
+    <w:p>
+      <w:pPr>
+        <w:rPr/>
+      </w:pPr>
+      <w:r>
+        <w:rPr>
+          <w:rtl w:val="0"/>
+        </w:rPr>
+        <w:t xml:space="preserve">            new Boruvka.Edge(0, 1, 4),</w:t>
+      </w:r>
+    </w:p>
+    <w:p>
+      <w:pPr>
+        <w:rPr/>
+      </w:pPr>
+      <w:r>
+        <w:rPr>
+          <w:rtl w:val="0"/>
+        </w:rPr>
+        <w:t xml:space="preserve">            new Boruvka.Edge(0, 2, 1),</w:t>
+      </w:r>
+    </w:p>
+    <w:p>
+      <w:pPr>
+        <w:rPr/>
+      </w:pPr>
+      <w:r>
+        <w:rPr>
+          <w:rtl w:val="0"/>
+        </w:rPr>
+        <w:t xml:space="preserve">            new Boruvka.Edge(1, 2, 2),</w:t>
+      </w:r>
+    </w:p>
+    <w:p>
+      <w:pPr>
+        <w:rPr/>
+      </w:pPr>
+      <w:r>
+        <w:rPr>
+          <w:rtl w:val="0"/>
+        </w:rPr>
+        <w:t xml:space="preserve">            new Boruvka.Edge(1, 3, 5),</w:t>
+      </w:r>
+    </w:p>
+    <w:p>
+      <w:pPr>
+        <w:rPr/>
+      </w:pPr>
+      <w:r>
+        <w:rPr>
+          <w:rtl w:val="0"/>
+        </w:rPr>
+        <w:t xml:space="preserve">            new Boruvka.Edge(2, 3, 8)</w:t>
+      </w:r>
+    </w:p>
+    <w:p>
+      <w:pPr>
+        <w:rPr/>
+      </w:pPr>
+      <w:r>
+        <w:rPr>
+          <w:rtl w:val="0"/>
+        </w:rPr>
+        <w:t xml:space="preserve">        );</w:t>
+      </w:r>
+    </w:p>
+    <w:p>
+      <w:pPr>
+        <w:rPr/>
+      </w:pPr>
+      <w:r>
+        <w:rPr>
+          <w:rtl w:val="0"/>
+        </w:rPr>
+      </w:r>
+    </w:p>
+    <w:p>
+      <w:pPr>
+        <w:rPr/>
+      </w:pPr>
+      <w:r>
+        <w:rPr>
+          <w:rtl w:val="0"/>
+        </w:rPr>
+        <w:t xml:space="preserve">        startTime = System.nanoTime();</w:t>
+      </w:r>
+    </w:p>
+    <w:p>
+      <w:pPr>
+        <w:rPr/>
+      </w:pPr>
+      <w:r>
+        <w:rPr>
+          <w:rtl w:val="0"/>
+        </w:rPr>
+        <w:t xml:space="preserve">        List&lt;Boruvka.Edge&gt; mst = Boruvka.boruvka(edges, 4);</w:t>
+      </w:r>
+    </w:p>
+    <w:p>
+      <w:pPr>
+        <w:rPr/>
+      </w:pPr>
+      <w:r>
+        <w:rPr>
+          <w:rtl w:val="0"/>
+        </w:rPr>
+        <w:t xml:space="preserve">        endTime = System.nanoTime();</w:t>
+      </w:r>
+    </w:p>
+    <w:p>
+      <w:pPr>
+        <w:rPr/>
+      </w:pPr>
+      <w:r>
+        <w:rPr>
+          <w:rtl w:val="0"/>
+        </w:rPr>
+        <w:t xml:space="preserve">        duration = endTime - startTime;</w:t>
+      </w:r>
+    </w:p>
+    <w:p>
+      <w:pPr>
+        <w:rPr/>
+      </w:pPr>
+      <w:r>
+        <w:rPr>
+          <w:rtl w:val="0"/>
+        </w:rPr>
+        <w:t xml:space="preserve">        memoryUsage = (Runtime.getRuntime().totalMemory() - Runtime.getRuntime().freeMemory()) / 1024;</w:t>
+      </w:r>
+    </w:p>
+    <w:p>
+      <w:pPr>
+        <w:rPr/>
+      </w:pPr>
+      <w:r>
+        <w:rPr>
+          <w:rtl w:val="0"/>
+        </w:rPr>
+      </w:r>
+    </w:p>
+    <w:p>
+      <w:pPr>
+        <w:rPr/>
+      </w:pPr>
+      <w:r>
+        <w:rPr>
+          <w:rtl w:val="0"/>
+        </w:rPr>
+        <w:t xml:space="preserve">        System.out.println("Boruvka's Algorithm Execution Time: " + (duration / 1_000_000) + " ms");</w:t>
+      </w:r>
+    </w:p>
+    <w:p>
+      <w:pPr>
+        <w:rPr/>
+      </w:pPr>
+      <w:r>
+        <w:rPr>
+          <w:rtl w:val="0"/>
+        </w:rPr>
+        <w:t xml:space="preserve">        System.out.println("Boruvka's Algorithm Memory Usage: " + memoryUsage + " KB");</w:t>
+      </w:r>
+    </w:p>
+    <w:p>
+      <w:pPr>
+        <w:rPr/>
+      </w:pPr>
+      <w:r>
+        <w:rPr>
+          <w:rtl w:val="0"/>
+        </w:rPr>
+        <w:t xml:space="preserve">        System.out.println("MST Edges:");</w:t>
+      </w:r>
+    </w:p>
+    <w:p>
+      <w:pPr>
+        <w:rPr/>
+      </w:pPr>
+      <w:r>
+        <w:rPr>
+          <w:rtl w:val="0"/>
+        </w:rPr>
+        <w:t xml:space="preserve">        for (Boruvka.Edge edge : mst) {</w:t>
+      </w:r>
+    </w:p>
+    <w:p>
+      <w:pPr>
+        <w:rPr/>
+      </w:pPr>
+      <w:r>
+        <w:rPr>
+          <w:rtl w:val="0"/>
+        </w:rPr>
+        <w:t xml:space="preserve">            System.out.println("  " + edge.u + " - " + edge.v + " : " + edge.weight);</w:t>
+      </w:r>
+    </w:p>
+    <w:p>
+      <w:pPr>
+        <w:rPr/>
+      </w:pPr>
+      <w:r>
+        <w:rPr>
+          <w:rtl w:val="0"/>
+        </w:rPr>
+        <w:t xml:space="preserve">        }</w:t>
+      </w:r>
+    </w:p>
+    <w:p>
+      <w:pPr>
+        <w:rPr/>
+      </w:pPr>
+      <w:r>
+        <w:rPr>
+          <w:rtl w:val="0"/>
+        </w:rPr>
         <w:t xml:space="preserve">    }</w:t>
       </w:r>
     </w:p>
@@ -3348,768 +5422,6 @@
         <w:rPr>
           <w:rtl w:val="0"/>
         </w:rPr>
-        <w:t xml:space="preserve">package Q3;</w:t>
-      </w:r>
-    </w:p>
-    <w:p>
-      <w:pPr>
-        <w:rPr/>
-      </w:pPr>
-      <w:r>
-        <w:rPr>
-          <w:rtl w:val="0"/>
-        </w:rPr>
-      </w:r>
-    </w:p>
-    <w:p>
-      <w:pPr>
-        <w:rPr/>
-      </w:pPr>
-      <w:r>
-        <w:rPr>
-          <w:rtl w:val="0"/>
-        </w:rPr>
-        <w:t xml:space="preserve">import java.util.*;</w:t>
-      </w:r>
-    </w:p>
-    <w:p>
-      <w:pPr>
-        <w:rPr/>
-      </w:pPr>
-      <w:r>
-        <w:rPr>
-          <w:rtl w:val="0"/>
-        </w:rPr>
-      </w:r>
-    </w:p>
-    <w:p>
-      <w:pPr>
-        <w:rPr/>
-      </w:pPr>
-      <w:r>
-        <w:rPr>
-          <w:rtl w:val="0"/>
-        </w:rPr>
-        <w:t xml:space="preserve">public class TarjanSCC {</w:t>
-      </w:r>
-    </w:p>
-    <w:p>
-      <w:pPr>
-        <w:rPr/>
-      </w:pPr>
-      <w:r>
-        <w:rPr>
-          <w:rtl w:val="0"/>
-        </w:rPr>
-        <w:t xml:space="preserve">    private static int index = 0;</w:t>
-      </w:r>
-    </w:p>
-    <w:p>
-      <w:pPr>
-        <w:rPr/>
-      </w:pPr>
-      <w:r>
-        <w:rPr>
-          <w:rtl w:val="0"/>
-        </w:rPr>
-        <w:t xml:space="preserve">    private static Stack&lt;Integer&gt; stack = new Stack&lt;&gt;();</w:t>
-      </w:r>
-    </w:p>
-    <w:p>
-      <w:pPr>
-        <w:rPr/>
-      </w:pPr>
-      <w:r>
-        <w:rPr>
-          <w:rtl w:val="0"/>
-        </w:rPr>
-        <w:t xml:space="preserve">    private List&lt;List&lt;Integer&gt;&gt; graph; // Remove static keyword</w:t>
-      </w:r>
-    </w:p>
-    <w:p>
-      <w:pPr>
-        <w:rPr/>
-      </w:pPr>
-      <w:r>
-        <w:rPr>
-          <w:rtl w:val="0"/>
-        </w:rPr>
-        <w:t xml:space="preserve">    private static int[] indices, lowLink;</w:t>
-      </w:r>
-    </w:p>
-    <w:p>
-      <w:pPr>
-        <w:rPr/>
-      </w:pPr>
-      <w:r>
-        <w:rPr>
-          <w:rtl w:val="0"/>
-        </w:rPr>
-        <w:t xml:space="preserve">    private static boolean[] onStack;</w:t>
-      </w:r>
-    </w:p>
-    <w:p>
-      <w:pPr>
-        <w:rPr/>
-      </w:pPr>
-      <w:r>
-        <w:rPr>
-          <w:rtl w:val="0"/>
-        </w:rPr>
-        <w:t xml:space="preserve">    private static List&lt;List&lt;Integer&gt;&gt; sccList = new ArrayList&lt;&gt;();</w:t>
-      </w:r>
-    </w:p>
-    <w:p>
-      <w:pPr>
-        <w:rPr/>
-      </w:pPr>
-      <w:r>
-        <w:rPr>
-          <w:rtl w:val="0"/>
-        </w:rPr>
-      </w:r>
-    </w:p>
-    <w:p>
-      <w:pPr>
-        <w:rPr/>
-      </w:pPr>
-      <w:r>
-        <w:rPr>
-          <w:rtl w:val="0"/>
-        </w:rPr>
-        <w:t xml:space="preserve">    public TarjanSCC(List&lt;List&lt;Integer&gt;&gt; graph) {</w:t>
-      </w:r>
-    </w:p>
-    <w:p>
-      <w:pPr>
-        <w:rPr/>
-      </w:pPr>
-      <w:r>
-        <w:rPr>
-          <w:rtl w:val="0"/>
-        </w:rPr>
-        <w:t xml:space="preserve">        this.graph = graph;</w:t>
-      </w:r>
-    </w:p>
-    <w:p>
-      <w:pPr>
-        <w:rPr/>
-      </w:pPr>
-      <w:r>
-        <w:rPr>
-          <w:rtl w:val="0"/>
-        </w:rPr>
-        <w:t xml:space="preserve">        indices = new int[graph.size()];</w:t>
-      </w:r>
-    </w:p>
-    <w:p>
-      <w:pPr>
-        <w:rPr/>
-      </w:pPr>
-      <w:r>
-        <w:rPr>
-          <w:rtl w:val="0"/>
-        </w:rPr>
-        <w:t xml:space="preserve">        lowLink = new int[graph.size()];</w:t>
-      </w:r>
-    </w:p>
-    <w:p>
-      <w:pPr>
-        <w:rPr/>
-      </w:pPr>
-      <w:r>
-        <w:rPr>
-          <w:rtl w:val="0"/>
-        </w:rPr>
-        <w:t xml:space="preserve">        onStack = new boolean[graph.size()];</w:t>
-      </w:r>
-    </w:p>
-    <w:p>
-      <w:pPr>
-        <w:rPr/>
-      </w:pPr>
-      <w:r>
-        <w:rPr>
-          <w:rtl w:val="0"/>
-        </w:rPr>
-        <w:t xml:space="preserve">        Arrays.fill(indices, -1);</w:t>
-      </w:r>
-    </w:p>
-    <w:p>
-      <w:pPr>
-        <w:rPr/>
-      </w:pPr>
-      <w:r>
-        <w:rPr>
-          <w:rtl w:val="0"/>
-        </w:rPr>
-        <w:t xml:space="preserve">    }</w:t>
-      </w:r>
-    </w:p>
-    <w:p>
-      <w:pPr>
-        <w:rPr/>
-      </w:pPr>
-      <w:r>
-        <w:rPr>
-          <w:rtl w:val="0"/>
-        </w:rPr>
-      </w:r>
-    </w:p>
-    <w:p>
-      <w:pPr>
-        <w:rPr/>
-      </w:pPr>
-      <w:r>
-        <w:rPr>
-          <w:rtl w:val="0"/>
-        </w:rPr>
-        <w:t xml:space="preserve">    public List&lt;List&lt;Integer&gt;&gt; findSCC() {</w:t>
-      </w:r>
-    </w:p>
-    <w:p>
-      <w:pPr>
-        <w:rPr/>
-      </w:pPr>
-      <w:r>
-        <w:rPr>
-          <w:rtl w:val="0"/>
-        </w:rPr>
-        <w:t xml:space="preserve">        for (int v = 0; v &lt; graph.size(); v++) {</w:t>
-      </w:r>
-    </w:p>
-    <w:p>
-      <w:pPr>
-        <w:rPr/>
-      </w:pPr>
-      <w:r>
-        <w:rPr>
-          <w:rtl w:val="0"/>
-        </w:rPr>
-        <w:t xml:space="preserve">            if (indices[v] == -1) {</w:t>
-      </w:r>
-    </w:p>
-    <w:p>
-      <w:pPr>
-        <w:rPr/>
-      </w:pPr>
-      <w:r>
-        <w:rPr>
-          <w:rtl w:val="0"/>
-        </w:rPr>
-        <w:t xml:space="preserve">                strongConnect(v);</w:t>
-      </w:r>
-    </w:p>
-    <w:p>
-      <w:pPr>
-        <w:rPr/>
-      </w:pPr>
-      <w:r>
-        <w:rPr>
-          <w:rtl w:val="0"/>
-        </w:rPr>
-        <w:t xml:space="preserve">            }</w:t>
-      </w:r>
-    </w:p>
-    <w:p>
-      <w:pPr>
-        <w:rPr/>
-      </w:pPr>
-      <w:r>
-        <w:rPr>
-          <w:rtl w:val="0"/>
-        </w:rPr>
-        <w:t xml:space="preserve">        }</w:t>
-      </w:r>
-    </w:p>
-    <w:p>
-      <w:pPr>
-        <w:rPr/>
-      </w:pPr>
-      <w:r>
-        <w:rPr>
-          <w:rtl w:val="0"/>
-        </w:rPr>
-        <w:t xml:space="preserve">        return sccList;</w:t>
-      </w:r>
-    </w:p>
-    <w:p>
-      <w:pPr>
-        <w:rPr/>
-      </w:pPr>
-      <w:r>
-        <w:rPr>
-          <w:rtl w:val="0"/>
-        </w:rPr>
-        <w:t xml:space="preserve">    }</w:t>
-      </w:r>
-    </w:p>
-    <w:p>
-      <w:pPr>
-        <w:rPr/>
-      </w:pPr>
-      <w:r>
-        <w:rPr>
-          <w:rtl w:val="0"/>
-        </w:rPr>
-      </w:r>
-    </w:p>
-    <w:p>
-      <w:pPr>
-        <w:rPr/>
-      </w:pPr>
-      <w:r>
-        <w:rPr>
-          <w:rtl w:val="0"/>
-        </w:rPr>
-        <w:t xml:space="preserve">    private void strongConnect(int v) {</w:t>
-      </w:r>
-    </w:p>
-    <w:p>
-      <w:pPr>
-        <w:rPr/>
-      </w:pPr>
-      <w:r>
-        <w:rPr>
-          <w:rtl w:val="0"/>
-        </w:rPr>
-        <w:t xml:space="preserve">        indices[v] = lowLink[v] = index++;</w:t>
-      </w:r>
-    </w:p>
-    <w:p>
-      <w:pPr>
-        <w:rPr/>
-      </w:pPr>
-      <w:r>
-        <w:rPr>
-          <w:rtl w:val="0"/>
-        </w:rPr>
-        <w:t xml:space="preserve">        stack.push(v);</w:t>
-      </w:r>
-    </w:p>
-    <w:p>
-      <w:pPr>
-        <w:rPr/>
-      </w:pPr>
-      <w:r>
-        <w:rPr>
-          <w:rtl w:val="0"/>
-        </w:rPr>
-        <w:t xml:space="preserve">        onStack[v] = true;</w:t>
-      </w:r>
-    </w:p>
-    <w:p>
-      <w:pPr>
-        <w:rPr/>
-      </w:pPr>
-      <w:r>
-        <w:rPr>
-          <w:rtl w:val="0"/>
-        </w:rPr>
-      </w:r>
-    </w:p>
-    <w:p>
-      <w:pPr>
-        <w:rPr/>
-      </w:pPr>
-      <w:r>
-        <w:rPr>
-          <w:rtl w:val="0"/>
-        </w:rPr>
-        <w:t xml:space="preserve">        for (int w : graph.get(v)) {</w:t>
-      </w:r>
-    </w:p>
-    <w:p>
-      <w:pPr>
-        <w:rPr/>
-      </w:pPr>
-      <w:r>
-        <w:rPr>
-          <w:rtl w:val="0"/>
-        </w:rPr>
-        <w:t xml:space="preserve">            if (indices[w] == -1) {</w:t>
-      </w:r>
-    </w:p>
-    <w:p>
-      <w:pPr>
-        <w:rPr/>
-      </w:pPr>
-      <w:r>
-        <w:rPr>
-          <w:rtl w:val="0"/>
-        </w:rPr>
-        <w:t xml:space="preserve">                strongConnect(w);</w:t>
-      </w:r>
-    </w:p>
-    <w:p>
-      <w:pPr>
-        <w:rPr/>
-      </w:pPr>
-      <w:r>
-        <w:rPr>
-          <w:rtl w:val="0"/>
-        </w:rPr>
-        <w:t xml:space="preserve">                lowLink[v] = Math.min(lowLink[v], lowLink[w]);</w:t>
-      </w:r>
-    </w:p>
-    <w:p>
-      <w:pPr>
-        <w:rPr/>
-      </w:pPr>
-      <w:r>
-        <w:rPr>
-          <w:rtl w:val="0"/>
-        </w:rPr>
-        <w:t xml:space="preserve">            } else if (onStack[w]) {</w:t>
-      </w:r>
-    </w:p>
-    <w:p>
-      <w:pPr>
-        <w:rPr/>
-      </w:pPr>
-      <w:r>
-        <w:rPr>
-          <w:rtl w:val="0"/>
-        </w:rPr>
-        <w:t xml:space="preserve">                lowLink[v] = Math.min(lowLink[v], indices[w]);</w:t>
-      </w:r>
-    </w:p>
-    <w:p>
-      <w:pPr>
-        <w:rPr/>
-      </w:pPr>
-      <w:r>
-        <w:rPr>
-          <w:rtl w:val="0"/>
-        </w:rPr>
-        <w:t xml:space="preserve">            }</w:t>
-      </w:r>
-    </w:p>
-    <w:p>
-      <w:pPr>
-        <w:rPr/>
-      </w:pPr>
-      <w:r>
-        <w:rPr>
-          <w:rtl w:val="0"/>
-        </w:rPr>
-        <w:t xml:space="preserve">        }</w:t>
-      </w:r>
-    </w:p>
-    <w:p>
-      <w:pPr>
-        <w:rPr/>
-      </w:pPr>
-      <w:r>
-        <w:rPr>
-          <w:rtl w:val="0"/>
-        </w:rPr>
-      </w:r>
-    </w:p>
-    <w:p>
-      <w:pPr>
-        <w:rPr/>
-      </w:pPr>
-      <w:r>
-        <w:rPr>
-          <w:rtl w:val="0"/>
-        </w:rPr>
-        <w:t xml:space="preserve">        if (lowLink[v] == indices[v]) {</w:t>
-      </w:r>
-    </w:p>
-    <w:p>
-      <w:pPr>
-        <w:rPr/>
-      </w:pPr>
-      <w:r>
-        <w:rPr>
-          <w:rtl w:val="0"/>
-        </w:rPr>
-        <w:t xml:space="preserve">            List&lt;Integer&gt; scc = new ArrayList&lt;&gt;();</w:t>
-      </w:r>
-    </w:p>
-    <w:p>
-      <w:pPr>
-        <w:rPr/>
-      </w:pPr>
-      <w:r>
-        <w:rPr>
-          <w:rtl w:val="0"/>
-        </w:rPr>
-        <w:t xml:space="preserve">            int w;</w:t>
-      </w:r>
-    </w:p>
-    <w:p>
-      <w:pPr>
-        <w:rPr/>
-      </w:pPr>
-      <w:r>
-        <w:rPr>
-          <w:rtl w:val="0"/>
-        </w:rPr>
-        <w:t xml:space="preserve">            do {</w:t>
-      </w:r>
-    </w:p>
-    <w:p>
-      <w:pPr>
-        <w:rPr/>
-      </w:pPr>
-      <w:r>
-        <w:rPr>
-          <w:rtl w:val="0"/>
-        </w:rPr>
-        <w:t xml:space="preserve">                w = stack.pop();</w:t>
-      </w:r>
-    </w:p>
-    <w:p>
-      <w:pPr>
-        <w:rPr/>
-      </w:pPr>
-      <w:r>
-        <w:rPr>
-          <w:rtl w:val="0"/>
-        </w:rPr>
-        <w:t xml:space="preserve">                onStack[w] = false;</w:t>
-      </w:r>
-    </w:p>
-    <w:p>
-      <w:pPr>
-        <w:rPr/>
-      </w:pPr>
-      <w:r>
-        <w:rPr>
-          <w:rtl w:val="0"/>
-        </w:rPr>
-        <w:t xml:space="preserve">                scc.add(w);</w:t>
-      </w:r>
-    </w:p>
-    <w:p>
-      <w:pPr>
-        <w:rPr/>
-      </w:pPr>
-      <w:r>
-        <w:rPr>
-          <w:rtl w:val="0"/>
-        </w:rPr>
-        <w:t xml:space="preserve">            } while (w != v);</w:t>
-      </w:r>
-    </w:p>
-    <w:p>
-      <w:pPr>
-        <w:rPr/>
-      </w:pPr>
-      <w:r>
-        <w:rPr>
-          <w:rtl w:val="0"/>
-        </w:rPr>
-        <w:t xml:space="preserve">            sccList.add(scc);</w:t>
-      </w:r>
-    </w:p>
-    <w:p>
-      <w:pPr>
-        <w:rPr/>
-      </w:pPr>
-      <w:r>
-        <w:rPr>
-          <w:rtl w:val="0"/>
-        </w:rPr>
-        <w:t xml:space="preserve">        }</w:t>
-      </w:r>
-    </w:p>
-    <w:p>
-      <w:pPr>
-        <w:rPr/>
-      </w:pPr>
-      <w:r>
-        <w:rPr>
-          <w:rtl w:val="0"/>
-        </w:rPr>
-        <w:t xml:space="preserve">    }</w:t>
-      </w:r>
-    </w:p>
-    <w:p>
-      <w:pPr>
-        <w:rPr/>
-      </w:pPr>
-      <w:r>
-        <w:rPr>
-          <w:rtl w:val="0"/>
-        </w:rPr>
-      </w:r>
-    </w:p>
-    <w:p>
-      <w:pPr>
-        <w:rPr/>
-      </w:pPr>
-      <w:r>
-        <w:rPr>
-          <w:rtl w:val="0"/>
-        </w:rPr>
-        <w:t xml:space="preserve">    public static void main(String[] args) {</w:t>
-      </w:r>
-    </w:p>
-    <w:p>
-      <w:pPr>
-        <w:rPr/>
-      </w:pPr>
-      <w:r>
-        <w:rPr>
-          <w:rtl w:val="0"/>
-        </w:rPr>
-        <w:t xml:space="preserve">        // Test with an example graph</w:t>
-      </w:r>
-    </w:p>
-    <w:p>
-      <w:pPr>
-        <w:rPr/>
-      </w:pPr>
-      <w:r>
-        <w:rPr>
-          <w:rtl w:val="0"/>
-        </w:rPr>
-        <w:t xml:space="preserve">        List&lt;List&lt;Integer&gt;&gt; graph = Arrays.asList(</w:t>
-      </w:r>
-    </w:p>
-    <w:p>
-      <w:pPr>
-        <w:rPr/>
-      </w:pPr>
-      <w:r>
-        <w:rPr>
-          <w:rtl w:val="0"/>
-        </w:rPr>
-        <w:t xml:space="preserve">            Arrays.asList(1),</w:t>
-      </w:r>
-    </w:p>
-    <w:p>
-      <w:pPr>
-        <w:rPr/>
-      </w:pPr>
-      <w:r>
-        <w:rPr>
-          <w:rtl w:val="0"/>
-        </w:rPr>
-        <w:t xml:space="preserve">            Arrays.asList(2),</w:t>
-      </w:r>
-    </w:p>
-    <w:p>
-      <w:pPr>
-        <w:rPr/>
-      </w:pPr>
-      <w:r>
-        <w:rPr>
-          <w:rtl w:val="0"/>
-        </w:rPr>
-        <w:t xml:space="preserve">            Arrays.asList(0, 3),</w:t>
-      </w:r>
-    </w:p>
-    <w:p>
-      <w:pPr>
-        <w:rPr/>
-      </w:pPr>
-      <w:r>
-        <w:rPr>
-          <w:rtl w:val="0"/>
-        </w:rPr>
-        <w:t xml:space="preserve">            Arrays.asList(4),</w:t>
-      </w:r>
-    </w:p>
-    <w:p>
-      <w:pPr>
-        <w:rPr/>
-      </w:pPr>
-      <w:r>
-        <w:rPr>
-          <w:rtl w:val="0"/>
-        </w:rPr>
-        <w:t xml:space="preserve">            Arrays.asList(5),</w:t>
-      </w:r>
-    </w:p>
-    <w:p>
-      <w:pPr>
-        <w:rPr/>
-      </w:pPr>
-      <w:r>
-        <w:rPr>
-          <w:rtl w:val="0"/>
-        </w:rPr>
-        <w:t xml:space="preserve">            Arrays.asList(4)</w:t>
-      </w:r>
-    </w:p>
-    <w:p>
-      <w:pPr>
-        <w:rPr/>
-      </w:pPr>
-      <w:r>
-        <w:rPr>
-          <w:rtl w:val="0"/>
-        </w:rPr>
-        <w:t xml:space="preserve">        );</w:t>
-      </w:r>
-    </w:p>
-    <w:p>
-      <w:pPr>
-        <w:rPr/>
-      </w:pPr>
-      <w:r>
-        <w:rPr>
-          <w:rtl w:val="0"/>
-        </w:rPr>
-      </w:r>
-    </w:p>
-    <w:p>
-      <w:pPr>
-        <w:rPr/>
-      </w:pPr>
-      <w:r>
-        <w:rPr>
-          <w:rtl w:val="0"/>
-        </w:rPr>
-        <w:t xml:space="preserve">        TarjanSCC tarjan = new TarjanSCC(graph);</w:t>
-      </w:r>
-    </w:p>
-    <w:p>
-      <w:pPr>
-        <w:rPr/>
-      </w:pPr>
-      <w:r>
-        <w:rPr>
-          <w:rtl w:val="0"/>
-        </w:rPr>
-        <w:t xml:space="preserve">        List&lt;List&lt;Integer&gt;&gt; sccs = tarjan.findSCC();</w:t>
-      </w:r>
-    </w:p>
-    <w:p>
-      <w:pPr>
-        <w:rPr/>
-      </w:pPr>
-      <w:r>
-        <w:rPr>
-          <w:rtl w:val="0"/>
-        </w:rPr>
-        <w:t xml:space="preserve">        System.out.println("SCCs: " + sccs);</w:t>
-      </w:r>
-    </w:p>
-    <w:p>
-      <w:pPr>
-        <w:rPr/>
-      </w:pPr>
-      <w:r>
-        <w:rPr>
-          <w:rtl w:val="0"/>
-        </w:rPr>
-        <w:t xml:space="preserve">    }</w:t>
-      </w:r>
-    </w:p>
-    <w:p>
-      <w:pPr>
-        <w:rPr/>
-      </w:pPr>
-      <w:r>
-        <w:rPr>
-          <w:rtl w:val="0"/>
-        </w:rPr>
-        <w:t xml:space="preserve">}</w:t>
       </w:r>
     </w:p>
     <w:p>
@@ -4131,16 +5443,6 @@
           <w:rtl w:val="0"/>
         </w:rPr>
         <w:t xml:space="preserve">Output:</w:t>
-      </w:r>
-    </w:p>
-    <w:p>
-      <w:pPr>
-        <w:rPr/>
-      </w:pPr>
-      <w:r>
-        <w:rPr>
-          <w:rtl w:val="0"/>
-        </w:rPr>
       </w:r>
     </w:p>
     <w:p>
@@ -4162,7 +5464,7 @@
                     <pic:cNvPicPr preferRelativeResize="0"/>
                   </pic:nvPicPr>
                   <pic:blipFill>
-                    <a:blip r:embed="rId6"/>
+                    <a:blip r:embed="rId7"/>
                     <a:srcRect b="0" l="0" r="0" t="0"/>
                     <a:stretch>
                       <a:fillRect/>
@@ -4198,7 +5500,125 @@
 </file>
 
 <file path=word/numbering.xml><?xml version="1.0" encoding="utf-8"?>
-<w:numbering xmlns:mc="http://schemas.openxmlformats.org/markup-compatibility/2006" xmlns:o="urn:schemas-microsoft-com:office:office" xmlns:r="http://schemas.openxmlformats.org/officeDocument/2006/relationships" xmlns:m="http://schemas.openxmlformats.org/officeDocument/2006/math" xmlns:v="urn:schemas-microsoft-com:vml" xmlns:wp="http://schemas.openxmlformats.org/drawingml/2006/wordprocessingDrawing" xmlns:w10="urn:schemas-microsoft-com:office:word" xmlns:w="http://schemas.openxmlformats.org/wordprocessingml/2006/main" xmlns:wne="http://schemas.microsoft.com/office/word/2006/wordml" xmlns:sl="http://schemas.openxmlformats.org/schemaLibrary/2006/main" xmlns:a="http://schemas.openxmlformats.org/drawingml/2006/main" xmlns:pic="http://schemas.openxmlformats.org/drawingml/2006/picture" xmlns:c="http://schemas.openxmlformats.org/drawingml/2006/chart" xmlns:lc="http://schemas.openxmlformats.org/drawingml/2006/lockedCanvas" xmlns:dgm="http://schemas.openxmlformats.org/drawingml/2006/diagram" xmlns:wps="http://schemas.microsoft.com/office/word/2010/wordprocessingShape" xmlns:wpg="http://schemas.microsoft.com/office/word/2010/wordprocessingGroup" xmlns:w14="http://schemas.microsoft.com/office/word/2010/wordml" xmlns:w15="http://schemas.microsoft.com/office/word/2012/wordml" xmlns:w16="http://schemas.microsoft.com/office/word/2018/wordml" xmlns:w16cex="http://schemas.microsoft.com/office/word/2018/wordml/cex" xmlns:w16cid="http://schemas.microsoft.com/office/word/2016/wordml/cid" xmlns="http://schemas.microsoft.com/office/tasks/2019/documenttasks" xmlns:cr="http://schemas.microsoft.com/office/comments/2020/reactions"/>
+<w:numbering xmlns:mc="http://schemas.openxmlformats.org/markup-compatibility/2006" xmlns:o="urn:schemas-microsoft-com:office:office" xmlns:r="http://schemas.openxmlformats.org/officeDocument/2006/relationships" xmlns:m="http://schemas.openxmlformats.org/officeDocument/2006/math" xmlns:v="urn:schemas-microsoft-com:vml" xmlns:wp="http://schemas.openxmlformats.org/drawingml/2006/wordprocessingDrawing" xmlns:w10="urn:schemas-microsoft-com:office:word" xmlns:w="http://schemas.openxmlformats.org/wordprocessingml/2006/main" xmlns:wne="http://schemas.microsoft.com/office/word/2006/wordml" xmlns:sl="http://schemas.openxmlformats.org/schemaLibrary/2006/main" xmlns:a="http://schemas.openxmlformats.org/drawingml/2006/main" xmlns:pic="http://schemas.openxmlformats.org/drawingml/2006/picture" xmlns:c="http://schemas.openxmlformats.org/drawingml/2006/chart" xmlns:lc="http://schemas.openxmlformats.org/drawingml/2006/lockedCanvas" xmlns:dgm="http://schemas.openxmlformats.org/drawingml/2006/diagram" xmlns:wps="http://schemas.microsoft.com/office/word/2010/wordprocessingShape" xmlns:wpg="http://schemas.microsoft.com/office/word/2010/wordprocessingGroup" xmlns:w14="http://schemas.microsoft.com/office/word/2010/wordml" xmlns:w15="http://schemas.microsoft.com/office/word/2012/wordml" xmlns:w16="http://schemas.microsoft.com/office/word/2018/wordml" xmlns:w16cex="http://schemas.microsoft.com/office/word/2018/wordml/cex" xmlns:w16cid="http://schemas.microsoft.com/office/word/2016/wordml/cid" xmlns="http://schemas.microsoft.com/office/tasks/2019/documenttasks" xmlns:cr="http://schemas.microsoft.com/office/comments/2020/reactions">
+  <w:abstractNum w:abstractNumId="1">
+    <w:lvl w:ilvl="0">
+      <w:start w:val="1"/>
+      <w:numFmt w:val="decimal"/>
+      <w:lvlText w:val="%1."/>
+      <w:lvlJc w:val="left"/>
+      <w:pPr>
+        <w:ind w:left="720" w:hanging="360"/>
+      </w:pPr>
+      <w:rPr>
+        <w:rFonts w:ascii="Nunito" w:cs="Nunito" w:eastAsia="Nunito" w:hAnsi="Nunito"/>
+        <w:color w:val="ffffff"/>
+        <w:sz w:val="27"/>
+        <w:szCs w:val="27"/>
+        <w:u w:val="none"/>
+      </w:rPr>
+    </w:lvl>
+    <w:lvl w:ilvl="1">
+      <w:start w:val="1"/>
+      <w:numFmt w:val="lowerLetter"/>
+      <w:lvlText w:val="%2."/>
+      <w:lvlJc w:val="left"/>
+      <w:pPr>
+        <w:ind w:left="1440" w:hanging="360"/>
+      </w:pPr>
+      <w:rPr>
+        <w:u w:val="none"/>
+      </w:rPr>
+    </w:lvl>
+    <w:lvl w:ilvl="2">
+      <w:start w:val="1"/>
+      <w:numFmt w:val="lowerRoman"/>
+      <w:lvlText w:val="%3."/>
+      <w:lvlJc w:val="left"/>
+      <w:pPr>
+        <w:ind w:left="2160" w:hanging="360"/>
+      </w:pPr>
+      <w:rPr>
+        <w:u w:val="none"/>
+      </w:rPr>
+    </w:lvl>
+    <w:lvl w:ilvl="3">
+      <w:start w:val="1"/>
+      <w:numFmt w:val="decimal"/>
+      <w:lvlText w:val="%4."/>
+      <w:lvlJc w:val="left"/>
+      <w:pPr>
+        <w:ind w:left="2880" w:hanging="360"/>
+      </w:pPr>
+      <w:rPr>
+        <w:u w:val="none"/>
+      </w:rPr>
+    </w:lvl>
+    <w:lvl w:ilvl="4">
+      <w:start w:val="1"/>
+      <w:numFmt w:val="lowerLetter"/>
+      <w:lvlText w:val="%5."/>
+      <w:lvlJc w:val="left"/>
+      <w:pPr>
+        <w:ind w:left="3600" w:hanging="360"/>
+      </w:pPr>
+      <w:rPr>
+        <w:u w:val="none"/>
+      </w:rPr>
+    </w:lvl>
+    <w:lvl w:ilvl="5">
+      <w:start w:val="1"/>
+      <w:numFmt w:val="lowerRoman"/>
+      <w:lvlText w:val="%6."/>
+      <w:lvlJc w:val="left"/>
+      <w:pPr>
+        <w:ind w:left="4320" w:hanging="360"/>
+      </w:pPr>
+      <w:rPr>
+        <w:u w:val="none"/>
+      </w:rPr>
+    </w:lvl>
+    <w:lvl w:ilvl="6">
+      <w:start w:val="1"/>
+      <w:numFmt w:val="decimal"/>
+      <w:lvlText w:val="%7."/>
+      <w:lvlJc w:val="left"/>
+      <w:pPr>
+        <w:ind w:left="5040" w:hanging="360"/>
+      </w:pPr>
+      <w:rPr>
+        <w:u w:val="none"/>
+      </w:rPr>
+    </w:lvl>
+    <w:lvl w:ilvl="7">
+      <w:start w:val="1"/>
+      <w:numFmt w:val="lowerLetter"/>
+      <w:lvlText w:val="%8."/>
+      <w:lvlJc w:val="left"/>
+      <w:pPr>
+        <w:ind w:left="5760" w:hanging="360"/>
+      </w:pPr>
+      <w:rPr>
+        <w:u w:val="none"/>
+      </w:rPr>
+    </w:lvl>
+    <w:lvl w:ilvl="8">
+      <w:start w:val="1"/>
+      <w:numFmt w:val="lowerRoman"/>
+      <w:lvlText w:val="%9."/>
+      <w:lvlJc w:val="left"/>
+      <w:pPr>
+        <w:ind w:left="6480" w:hanging="360"/>
+      </w:pPr>
+      <w:rPr>
+        <w:u w:val="none"/>
+      </w:rPr>
+    </w:lvl>
+  </w:abstractNum>
+  <w:num w:numId="1">
+    <w:abstractNumId w:val="1"/>
+  </w:num>
+</w:numbering>
 </file>
 
 <file path=word/styles.xml><?xml version="1.0" encoding="utf-8"?>

</xml_diff>